<commit_message>
lab5 prog add uml
</commit_message>
<xml_diff>
--- a/semester2/programming/lab5/Отчёт programming lab5.docx
+++ b/semester2/programming/lab5/Отчёт programming lab5.docx
@@ -104,7 +104,6 @@
         <w:rPr>
           <w:rFonts w:cs="Times New Roman"/>
           <w:szCs w:val="24"/>
-          <w:lang w:val="en-US"/>
         </w:rPr>
       </w:pPr>
       <w:r>
@@ -118,7 +117,6 @@
         <w:rPr>
           <w:rFonts w:cs="Times New Roman"/>
           <w:szCs w:val="24"/>
-          <w:lang w:val="en-US"/>
         </w:rPr>
         <w:t>5</w:t>
       </w:r>
@@ -379,7 +377,6 @@
         </w:rPr>
         <w:t>Реализовать консольное приложение, которое реализует управление коллекцией объектов в интерактивном режиме. В коллекции необходимо хранить объекты класса </w:t>
       </w:r>
-      <w:proofErr w:type="spellStart"/>
       <w:r>
         <w:rPr>
           <w:rFonts w:ascii="Courier New" w:eastAsia="Times New Roman" w:hAnsi="Courier New" w:cs="Courier New"/>
@@ -389,7 +386,6 @@
         </w:rPr>
         <w:t>MusicBand</w:t>
       </w:r>
-      <w:proofErr w:type="spellEnd"/>
       <w:r>
         <w:rPr>
           <w:rFonts w:eastAsia="Times New Roman" w:cs="Times New Roman"/>
@@ -510,8 +506,6 @@
         </w:rPr>
         <w:t> </w:t>
       </w:r>
-      <w:proofErr w:type="spellStart"/>
-      <w:proofErr w:type="gramStart"/>
       <w:r>
         <w:rPr>
           <w:rFonts w:ascii="Courier New" w:eastAsia="Times New Roman" w:hAnsi="Courier New" w:cs="Courier New"/>
@@ -519,19 +513,8 @@
           <w:szCs w:val="24"/>
           <w:lang w:eastAsia="ru-RU"/>
         </w:rPr>
-        <w:t>java.util</w:t>
-      </w:r>
-      <w:proofErr w:type="gramEnd"/>
-      <w:r>
-        <w:rPr>
-          <w:rFonts w:ascii="Courier New" w:eastAsia="Times New Roman" w:hAnsi="Courier New" w:cs="Courier New"/>
-          <w:color w:val="E83E8C"/>
-          <w:szCs w:val="24"/>
-          <w:lang w:eastAsia="ru-RU"/>
-        </w:rPr>
-        <w:t>.Stack</w:t>
-      </w:r>
-      <w:proofErr w:type="spellEnd"/>
+        <w:t>java.util.Stack</w:t>
+      </w:r>
     </w:p>
     <w:p>
       <w:pPr>
@@ -639,7 +622,6 @@
         </w:rPr>
         <w:t> </w:t>
       </w:r>
-      <w:proofErr w:type="spellStart"/>
       <w:r>
         <w:rPr>
           <w:rFonts w:ascii="Courier New" w:eastAsia="Times New Roman" w:hAnsi="Courier New" w:cs="Courier New"/>
@@ -649,7 +631,6 @@
         </w:rPr>
         <w:t>csv</w:t>
       </w:r>
-      <w:proofErr w:type="spellEnd"/>
     </w:p>
     <w:p>
       <w:pPr>
@@ -685,8 +666,6 @@
         </w:rPr>
         <w:t> </w:t>
       </w:r>
-      <w:proofErr w:type="spellStart"/>
-      <w:proofErr w:type="gramStart"/>
       <w:r>
         <w:rPr>
           <w:rFonts w:ascii="Courier New" w:eastAsia="Times New Roman" w:hAnsi="Courier New" w:cs="Courier New"/>
@@ -696,8 +675,6 @@
         </w:rPr>
         <w:t>java.io.InputStreamReader</w:t>
       </w:r>
-      <w:proofErr w:type="spellEnd"/>
-      <w:proofErr w:type="gramEnd"/>
     </w:p>
     <w:p>
       <w:pPr>
@@ -733,8 +710,6 @@
         </w:rPr>
         <w:t> </w:t>
       </w:r>
-      <w:proofErr w:type="spellStart"/>
-      <w:proofErr w:type="gramStart"/>
       <w:r>
         <w:rPr>
           <w:rFonts w:ascii="Courier New" w:eastAsia="Times New Roman" w:hAnsi="Courier New" w:cs="Courier New"/>
@@ -744,8 +719,6 @@
         </w:rPr>
         <w:t>java.io.FileWriter</w:t>
       </w:r>
-      <w:proofErr w:type="spellEnd"/>
-      <w:proofErr w:type="gramEnd"/>
     </w:p>
     <w:p>
       <w:pPr>
@@ -770,27 +743,7 @@
           <w:szCs w:val="24"/>
           <w:lang w:eastAsia="ru-RU"/>
         </w:rPr>
-        <w:t xml:space="preserve">Все классы в программе должны быть задокументированы в формате </w:t>
-      </w:r>
-      <w:proofErr w:type="spellStart"/>
-      <w:r>
-        <w:rPr>
-          <w:rFonts w:eastAsia="Times New Roman" w:cs="Times New Roman"/>
-          <w:color w:val="212529"/>
-          <w:szCs w:val="24"/>
-          <w:lang w:eastAsia="ru-RU"/>
-        </w:rPr>
-        <w:t>javadoc</w:t>
-      </w:r>
-      <w:proofErr w:type="spellEnd"/>
-      <w:r>
-        <w:rPr>
-          <w:rFonts w:eastAsia="Times New Roman" w:cs="Times New Roman"/>
-          <w:color w:val="212529"/>
-          <w:szCs w:val="24"/>
-          <w:lang w:eastAsia="ru-RU"/>
-        </w:rPr>
-        <w:t>.</w:t>
+        <w:t>Все классы в программе должны быть задокументированы в формате javadoc.</w:t>
       </w:r>
     </w:p>
     <w:p>
@@ -816,27 +769,7 @@
           <w:szCs w:val="24"/>
           <w:lang w:eastAsia="ru-RU"/>
         </w:rPr>
-        <w:t xml:space="preserve">Программа должна корректно работать с неправильными данными (ошибки пользовательского ввода, </w:t>
-      </w:r>
-      <w:proofErr w:type="spellStart"/>
-      <w:r>
-        <w:rPr>
-          <w:rFonts w:eastAsia="Times New Roman" w:cs="Times New Roman"/>
-          <w:color w:val="212529"/>
-          <w:szCs w:val="24"/>
-          <w:lang w:eastAsia="ru-RU"/>
-        </w:rPr>
-        <w:t>отсутсвие</w:t>
-      </w:r>
-      <w:proofErr w:type="spellEnd"/>
-      <w:r>
-        <w:rPr>
-          <w:rFonts w:eastAsia="Times New Roman" w:cs="Times New Roman"/>
-          <w:color w:val="212529"/>
-          <w:szCs w:val="24"/>
-          <w:lang w:eastAsia="ru-RU"/>
-        </w:rPr>
-        <w:t xml:space="preserve"> прав доступа к файлу и т.п.).</w:t>
+        <w:t>Программа должна корректно работать с неправильными данными (ошибки пользовательского ввода, отсутсвие прав доступа к файлу и т.п.).</w:t>
       </w:r>
     </w:p>
     <w:p>
@@ -879,8 +812,6 @@
           <w:lang w:eastAsia="ru-RU"/>
         </w:rPr>
       </w:pPr>
-      <w:proofErr w:type="spellStart"/>
-      <w:proofErr w:type="gramStart"/>
       <w:r>
         <w:rPr>
           <w:rFonts w:ascii="Courier New" w:eastAsia="Times New Roman" w:hAnsi="Courier New" w:cs="Courier New"/>
@@ -890,25 +821,14 @@
         </w:rPr>
         <w:t>help</w:t>
       </w:r>
-      <w:proofErr w:type="spellEnd"/>
-      <w:r>
-        <w:rPr>
-          <w:rFonts w:eastAsia="Times New Roman" w:cs="Times New Roman"/>
-          <w:color w:val="212529"/>
-          <w:szCs w:val="24"/>
-          <w:lang w:eastAsia="ru-RU"/>
-        </w:rPr>
-        <w:t> :</w:t>
-      </w:r>
-      <w:proofErr w:type="gramEnd"/>
-      <w:r>
-        <w:rPr>
-          <w:rFonts w:eastAsia="Times New Roman" w:cs="Times New Roman"/>
-          <w:color w:val="212529"/>
-          <w:szCs w:val="24"/>
-          <w:lang w:eastAsia="ru-RU"/>
-        </w:rPr>
-        <w:t xml:space="preserve"> вывести справку по доступным командам</w:t>
+      <w:r>
+        <w:rPr>
+          <w:rFonts w:eastAsia="Times New Roman" w:cs="Times New Roman"/>
+          <w:color w:val="212529"/>
+          <w:szCs w:val="24"/>
+          <w:lang w:eastAsia="ru-RU"/>
+        </w:rPr>
+        <w:t> : вывести справку по доступным командам</w:t>
       </w:r>
     </w:p>
     <w:p>
@@ -927,8 +847,6 @@
           <w:lang w:eastAsia="ru-RU"/>
         </w:rPr>
       </w:pPr>
-      <w:proofErr w:type="spellStart"/>
-      <w:proofErr w:type="gramStart"/>
       <w:r>
         <w:rPr>
           <w:rFonts w:ascii="Courier New" w:eastAsia="Times New Roman" w:hAnsi="Courier New" w:cs="Courier New"/>
@@ -938,25 +856,14 @@
         </w:rPr>
         <w:t>info</w:t>
       </w:r>
-      <w:proofErr w:type="spellEnd"/>
-      <w:r>
-        <w:rPr>
-          <w:rFonts w:eastAsia="Times New Roman" w:cs="Times New Roman"/>
-          <w:color w:val="212529"/>
-          <w:szCs w:val="24"/>
-          <w:lang w:eastAsia="ru-RU"/>
-        </w:rPr>
-        <w:t> :</w:t>
-      </w:r>
-      <w:proofErr w:type="gramEnd"/>
-      <w:r>
-        <w:rPr>
-          <w:rFonts w:eastAsia="Times New Roman" w:cs="Times New Roman"/>
-          <w:color w:val="212529"/>
-          <w:szCs w:val="24"/>
-          <w:lang w:eastAsia="ru-RU"/>
-        </w:rPr>
-        <w:t xml:space="preserve"> вывести в стандартный поток вывода информацию о коллекции (тип, дата инициализации, количество элементов и т.д.)</w:t>
+      <w:r>
+        <w:rPr>
+          <w:rFonts w:eastAsia="Times New Roman" w:cs="Times New Roman"/>
+          <w:color w:val="212529"/>
+          <w:szCs w:val="24"/>
+          <w:lang w:eastAsia="ru-RU"/>
+        </w:rPr>
+        <w:t> : вывести в стандартный поток вывода информацию о коллекции (тип, дата инициализации, количество элементов и т.д.)</w:t>
       </w:r>
     </w:p>
     <w:p>
@@ -975,8 +882,6 @@
           <w:lang w:eastAsia="ru-RU"/>
         </w:rPr>
       </w:pPr>
-      <w:proofErr w:type="spellStart"/>
-      <w:proofErr w:type="gramStart"/>
       <w:r>
         <w:rPr>
           <w:rFonts w:ascii="Courier New" w:eastAsia="Times New Roman" w:hAnsi="Courier New" w:cs="Courier New"/>
@@ -986,25 +891,14 @@
         </w:rPr>
         <w:t>show</w:t>
       </w:r>
-      <w:proofErr w:type="spellEnd"/>
-      <w:r>
-        <w:rPr>
-          <w:rFonts w:eastAsia="Times New Roman" w:cs="Times New Roman"/>
-          <w:color w:val="212529"/>
-          <w:szCs w:val="24"/>
-          <w:lang w:eastAsia="ru-RU"/>
-        </w:rPr>
-        <w:t> :</w:t>
-      </w:r>
-      <w:proofErr w:type="gramEnd"/>
-      <w:r>
-        <w:rPr>
-          <w:rFonts w:eastAsia="Times New Roman" w:cs="Times New Roman"/>
-          <w:color w:val="212529"/>
-          <w:szCs w:val="24"/>
-          <w:lang w:eastAsia="ru-RU"/>
-        </w:rPr>
-        <w:t xml:space="preserve"> вывести в стандартный поток вывода все элементы коллекции в строковом представлении</w:t>
+      <w:r>
+        <w:rPr>
+          <w:rFonts w:eastAsia="Times New Roman" w:cs="Times New Roman"/>
+          <w:color w:val="212529"/>
+          <w:szCs w:val="24"/>
+          <w:lang w:eastAsia="ru-RU"/>
+        </w:rPr>
+        <w:t> : вывести в стандартный поток вывода все элементы коллекции в строковом представлении</w:t>
       </w:r>
     </w:p>
     <w:p>
@@ -1023,7 +917,6 @@
           <w:lang w:eastAsia="ru-RU"/>
         </w:rPr>
       </w:pPr>
-      <w:proofErr w:type="spellStart"/>
       <w:r>
         <w:rPr>
           <w:rFonts w:ascii="Courier New" w:eastAsia="Times New Roman" w:hAnsi="Courier New" w:cs="Courier New"/>
@@ -1031,57 +924,16 @@
           <w:szCs w:val="24"/>
           <w:lang w:eastAsia="ru-RU"/>
         </w:rPr>
-        <w:t>add</w:t>
-      </w:r>
-      <w:proofErr w:type="spellEnd"/>
-      <w:r>
-        <w:rPr>
-          <w:rFonts w:ascii="Courier New" w:eastAsia="Times New Roman" w:hAnsi="Courier New" w:cs="Courier New"/>
-          <w:color w:val="E83E8C"/>
-          <w:szCs w:val="24"/>
-          <w:lang w:eastAsia="ru-RU"/>
-        </w:rPr>
-        <w:t xml:space="preserve"> {</w:t>
-      </w:r>
-      <w:proofErr w:type="spellStart"/>
-      <w:r>
-        <w:rPr>
-          <w:rFonts w:ascii="Courier New" w:eastAsia="Times New Roman" w:hAnsi="Courier New" w:cs="Courier New"/>
-          <w:color w:val="E83E8C"/>
-          <w:szCs w:val="24"/>
-          <w:lang w:eastAsia="ru-RU"/>
-        </w:rPr>
-        <w:t>element</w:t>
-      </w:r>
-      <w:proofErr w:type="spellEnd"/>
-      <w:proofErr w:type="gramStart"/>
-      <w:r>
-        <w:rPr>
-          <w:rFonts w:ascii="Courier New" w:eastAsia="Times New Roman" w:hAnsi="Courier New" w:cs="Courier New"/>
-          <w:color w:val="E83E8C"/>
-          <w:szCs w:val="24"/>
-          <w:lang w:eastAsia="ru-RU"/>
-        </w:rPr>
-        <w:t>}</w:t>
-      </w:r>
-      <w:r>
-        <w:rPr>
-          <w:rFonts w:eastAsia="Times New Roman" w:cs="Times New Roman"/>
-          <w:color w:val="212529"/>
-          <w:szCs w:val="24"/>
-          <w:lang w:eastAsia="ru-RU"/>
-        </w:rPr>
-        <w:t> :</w:t>
-      </w:r>
-      <w:proofErr w:type="gramEnd"/>
-      <w:r>
-        <w:rPr>
-          <w:rFonts w:eastAsia="Times New Roman" w:cs="Times New Roman"/>
-          <w:color w:val="212529"/>
-          <w:szCs w:val="24"/>
-          <w:lang w:eastAsia="ru-RU"/>
-        </w:rPr>
-        <w:t xml:space="preserve"> добавить новый элемент в коллекцию</w:t>
+        <w:t>add {element}</w:t>
+      </w:r>
+      <w:r>
+        <w:rPr>
+          <w:rFonts w:eastAsia="Times New Roman" w:cs="Times New Roman"/>
+          <w:color w:val="212529"/>
+          <w:szCs w:val="24"/>
+          <w:lang w:eastAsia="ru-RU"/>
+        </w:rPr>
+        <w:t> : добавить новый элемент в коллекцию</w:t>
       </w:r>
     </w:p>
     <w:p>
@@ -1100,7 +952,6 @@
           <w:lang w:eastAsia="ru-RU"/>
         </w:rPr>
       </w:pPr>
-      <w:proofErr w:type="spellStart"/>
       <w:r>
         <w:rPr>
           <w:rFonts w:ascii="Courier New" w:eastAsia="Times New Roman" w:hAnsi="Courier New" w:cs="Courier New"/>
@@ -1108,97 +959,16 @@
           <w:szCs w:val="24"/>
           <w:lang w:eastAsia="ru-RU"/>
         </w:rPr>
-        <w:t>update</w:t>
-      </w:r>
-      <w:proofErr w:type="spellEnd"/>
-      <w:r>
-        <w:rPr>
-          <w:rFonts w:ascii="Courier New" w:eastAsia="Times New Roman" w:hAnsi="Courier New" w:cs="Courier New"/>
-          <w:color w:val="E83E8C"/>
-          <w:szCs w:val="24"/>
-          <w:lang w:eastAsia="ru-RU"/>
-        </w:rPr>
-        <w:t xml:space="preserve"> </w:t>
-      </w:r>
-      <w:proofErr w:type="spellStart"/>
-      <w:r>
-        <w:rPr>
-          <w:rFonts w:ascii="Courier New" w:eastAsia="Times New Roman" w:hAnsi="Courier New" w:cs="Courier New"/>
-          <w:color w:val="E83E8C"/>
-          <w:szCs w:val="24"/>
-          <w:lang w:eastAsia="ru-RU"/>
-        </w:rPr>
-        <w:t>id</w:t>
-      </w:r>
-      <w:proofErr w:type="spellEnd"/>
-      <w:r>
-        <w:rPr>
-          <w:rFonts w:ascii="Courier New" w:eastAsia="Times New Roman" w:hAnsi="Courier New" w:cs="Courier New"/>
-          <w:color w:val="E83E8C"/>
-          <w:szCs w:val="24"/>
-          <w:lang w:eastAsia="ru-RU"/>
-        </w:rPr>
-        <w:t xml:space="preserve"> {</w:t>
-      </w:r>
-      <w:proofErr w:type="spellStart"/>
-      <w:r>
-        <w:rPr>
-          <w:rFonts w:ascii="Courier New" w:eastAsia="Times New Roman" w:hAnsi="Courier New" w:cs="Courier New"/>
-          <w:color w:val="E83E8C"/>
-          <w:szCs w:val="24"/>
-          <w:lang w:eastAsia="ru-RU"/>
-        </w:rPr>
-        <w:t>element</w:t>
-      </w:r>
-      <w:proofErr w:type="spellEnd"/>
-      <w:proofErr w:type="gramStart"/>
-      <w:r>
-        <w:rPr>
-          <w:rFonts w:ascii="Courier New" w:eastAsia="Times New Roman" w:hAnsi="Courier New" w:cs="Courier New"/>
-          <w:color w:val="E83E8C"/>
-          <w:szCs w:val="24"/>
-          <w:lang w:eastAsia="ru-RU"/>
-        </w:rPr>
-        <w:t>}</w:t>
-      </w:r>
-      <w:r>
-        <w:rPr>
-          <w:rFonts w:eastAsia="Times New Roman" w:cs="Times New Roman"/>
-          <w:color w:val="212529"/>
-          <w:szCs w:val="24"/>
-          <w:lang w:eastAsia="ru-RU"/>
-        </w:rPr>
-        <w:t> :</w:t>
-      </w:r>
-      <w:proofErr w:type="gramEnd"/>
-      <w:r>
-        <w:rPr>
-          <w:rFonts w:eastAsia="Times New Roman" w:cs="Times New Roman"/>
-          <w:color w:val="212529"/>
-          <w:szCs w:val="24"/>
-          <w:lang w:eastAsia="ru-RU"/>
-        </w:rPr>
-        <w:t xml:space="preserve"> обновить значение элемента коллекции, </w:t>
-      </w:r>
-      <w:proofErr w:type="spellStart"/>
-      <w:r>
-        <w:rPr>
-          <w:rFonts w:eastAsia="Times New Roman" w:cs="Times New Roman"/>
-          <w:color w:val="212529"/>
-          <w:szCs w:val="24"/>
-          <w:lang w:eastAsia="ru-RU"/>
-        </w:rPr>
-        <w:t>id</w:t>
-      </w:r>
-      <w:proofErr w:type="spellEnd"/>
-      <w:r>
-        <w:rPr>
-          <w:rFonts w:eastAsia="Times New Roman" w:cs="Times New Roman"/>
-          <w:color w:val="212529"/>
-          <w:szCs w:val="24"/>
-          <w:lang w:eastAsia="ru-RU"/>
-        </w:rPr>
-        <w:t xml:space="preserve"> которого равен заданному</w:t>
+        <w:t>update id {element}</w:t>
+      </w:r>
+      <w:r>
+        <w:rPr>
+          <w:rFonts w:eastAsia="Times New Roman" w:cs="Times New Roman"/>
+          <w:color w:val="212529"/>
+          <w:szCs w:val="24"/>
+          <w:lang w:eastAsia="ru-RU"/>
+        </w:rPr>
+        <w:t> : обновить значение элемента коллекции, id которого равен заданному</w:t>
       </w:r>
     </w:p>
     <w:p>
@@ -1217,7 +987,6 @@
           <w:lang w:eastAsia="ru-RU"/>
         </w:rPr>
       </w:pPr>
-      <w:proofErr w:type="spellStart"/>
       <w:r>
         <w:rPr>
           <w:rFonts w:ascii="Courier New" w:eastAsia="Times New Roman" w:hAnsi="Courier New" w:cs="Courier New"/>
@@ -1225,60 +994,17 @@
           <w:szCs w:val="24"/>
           <w:lang w:eastAsia="ru-RU"/>
         </w:rPr>
-        <w:t>remove_by_id</w:t>
-      </w:r>
-      <w:proofErr w:type="spellEnd"/>
-      <w:r>
-        <w:rPr>
-          <w:rFonts w:ascii="Courier New" w:eastAsia="Times New Roman" w:hAnsi="Courier New" w:cs="Courier New"/>
-          <w:color w:val="E83E8C"/>
-          <w:szCs w:val="24"/>
-          <w:lang w:eastAsia="ru-RU"/>
-        </w:rPr>
-        <w:t xml:space="preserve"> </w:t>
-      </w:r>
-      <w:proofErr w:type="spellStart"/>
-      <w:proofErr w:type="gramStart"/>
-      <w:r>
-        <w:rPr>
-          <w:rFonts w:ascii="Courier New" w:eastAsia="Times New Roman" w:hAnsi="Courier New" w:cs="Courier New"/>
-          <w:color w:val="E83E8C"/>
-          <w:szCs w:val="24"/>
-          <w:lang w:eastAsia="ru-RU"/>
-        </w:rPr>
-        <w:t>id</w:t>
-      </w:r>
-      <w:proofErr w:type="spellEnd"/>
-      <w:r>
-        <w:rPr>
-          <w:rFonts w:eastAsia="Times New Roman" w:cs="Times New Roman"/>
-          <w:color w:val="212529"/>
-          <w:szCs w:val="24"/>
-          <w:lang w:eastAsia="ru-RU"/>
-        </w:rPr>
-        <w:t> :</w:t>
-      </w:r>
-      <w:proofErr w:type="gramEnd"/>
-      <w:r>
-        <w:rPr>
-          <w:rFonts w:eastAsia="Times New Roman" w:cs="Times New Roman"/>
-          <w:color w:val="212529"/>
-          <w:szCs w:val="24"/>
-          <w:lang w:eastAsia="ru-RU"/>
-        </w:rPr>
-        <w:t xml:space="preserve"> удалить элемент из коллекции по его </w:t>
-      </w:r>
-      <w:proofErr w:type="spellStart"/>
-      <w:r>
-        <w:rPr>
-          <w:rFonts w:eastAsia="Times New Roman" w:cs="Times New Roman"/>
-          <w:color w:val="212529"/>
-          <w:szCs w:val="24"/>
-          <w:lang w:eastAsia="ru-RU"/>
-        </w:rPr>
-        <w:t>id</w:t>
-      </w:r>
-      <w:proofErr w:type="spellEnd"/>
+        <w:t>remove_by_id id</w:t>
+      </w:r>
+      <w:r>
+        <w:rPr>
+          <w:rFonts w:eastAsia="Times New Roman" w:cs="Times New Roman"/>
+          <w:color w:val="212529"/>
+          <w:szCs w:val="24"/>
+          <w:lang w:eastAsia="ru-RU"/>
+        </w:rPr>
+        <w:t> : удалить элемент из коллекции по его id</w:t>
+      </w:r>
     </w:p>
     <w:p>
       <w:pPr>
@@ -1296,8 +1022,6 @@
           <w:lang w:eastAsia="ru-RU"/>
         </w:rPr>
       </w:pPr>
-      <w:proofErr w:type="spellStart"/>
-      <w:proofErr w:type="gramStart"/>
       <w:r>
         <w:rPr>
           <w:rFonts w:ascii="Courier New" w:eastAsia="Times New Roman" w:hAnsi="Courier New" w:cs="Courier New"/>
@@ -1307,25 +1031,14 @@
         </w:rPr>
         <w:t>clear</w:t>
       </w:r>
-      <w:proofErr w:type="spellEnd"/>
-      <w:r>
-        <w:rPr>
-          <w:rFonts w:eastAsia="Times New Roman" w:cs="Times New Roman"/>
-          <w:color w:val="212529"/>
-          <w:szCs w:val="24"/>
-          <w:lang w:eastAsia="ru-RU"/>
-        </w:rPr>
-        <w:t> :</w:t>
-      </w:r>
-      <w:proofErr w:type="gramEnd"/>
-      <w:r>
-        <w:rPr>
-          <w:rFonts w:eastAsia="Times New Roman" w:cs="Times New Roman"/>
-          <w:color w:val="212529"/>
-          <w:szCs w:val="24"/>
-          <w:lang w:eastAsia="ru-RU"/>
-        </w:rPr>
-        <w:t xml:space="preserve"> очистить коллекцию</w:t>
+      <w:r>
+        <w:rPr>
+          <w:rFonts w:eastAsia="Times New Roman" w:cs="Times New Roman"/>
+          <w:color w:val="212529"/>
+          <w:szCs w:val="24"/>
+          <w:lang w:eastAsia="ru-RU"/>
+        </w:rPr>
+        <w:t> : очистить коллекцию</w:t>
       </w:r>
     </w:p>
     <w:p>
@@ -1344,8 +1057,6 @@
           <w:lang w:eastAsia="ru-RU"/>
         </w:rPr>
       </w:pPr>
-      <w:proofErr w:type="spellStart"/>
-      <w:proofErr w:type="gramStart"/>
       <w:r>
         <w:rPr>
           <w:rFonts w:ascii="Courier New" w:eastAsia="Times New Roman" w:hAnsi="Courier New" w:cs="Courier New"/>
@@ -1355,25 +1066,14 @@
         </w:rPr>
         <w:t>save</w:t>
       </w:r>
-      <w:proofErr w:type="spellEnd"/>
-      <w:r>
-        <w:rPr>
-          <w:rFonts w:eastAsia="Times New Roman" w:cs="Times New Roman"/>
-          <w:color w:val="212529"/>
-          <w:szCs w:val="24"/>
-          <w:lang w:eastAsia="ru-RU"/>
-        </w:rPr>
-        <w:t> :</w:t>
-      </w:r>
-      <w:proofErr w:type="gramEnd"/>
-      <w:r>
-        <w:rPr>
-          <w:rFonts w:eastAsia="Times New Roman" w:cs="Times New Roman"/>
-          <w:color w:val="212529"/>
-          <w:szCs w:val="24"/>
-          <w:lang w:eastAsia="ru-RU"/>
-        </w:rPr>
-        <w:t xml:space="preserve"> сохранить коллекцию в файл</w:t>
+      <w:r>
+        <w:rPr>
+          <w:rFonts w:eastAsia="Times New Roman" w:cs="Times New Roman"/>
+          <w:color w:val="212529"/>
+          <w:szCs w:val="24"/>
+          <w:lang w:eastAsia="ru-RU"/>
+        </w:rPr>
+        <w:t> : сохранить коллекцию в файл</w:t>
       </w:r>
     </w:p>
     <w:p>
@@ -1392,7 +1092,6 @@
           <w:lang w:eastAsia="ru-RU"/>
         </w:rPr>
       </w:pPr>
-      <w:proofErr w:type="spellStart"/>
       <w:r>
         <w:rPr>
           <w:rFonts w:ascii="Courier New" w:eastAsia="Times New Roman" w:hAnsi="Courier New" w:cs="Courier New"/>
@@ -1400,57 +1099,16 @@
           <w:szCs w:val="24"/>
           <w:lang w:eastAsia="ru-RU"/>
         </w:rPr>
-        <w:t>execute_script</w:t>
-      </w:r>
-      <w:proofErr w:type="spellEnd"/>
-      <w:r>
-        <w:rPr>
-          <w:rFonts w:ascii="Courier New" w:eastAsia="Times New Roman" w:hAnsi="Courier New" w:cs="Courier New"/>
-          <w:color w:val="E83E8C"/>
-          <w:szCs w:val="24"/>
-          <w:lang w:eastAsia="ru-RU"/>
-        </w:rPr>
-        <w:t xml:space="preserve"> </w:t>
-      </w:r>
-      <w:proofErr w:type="spellStart"/>
-      <w:r>
-        <w:rPr>
-          <w:rFonts w:ascii="Courier New" w:eastAsia="Times New Roman" w:hAnsi="Courier New" w:cs="Courier New"/>
-          <w:color w:val="E83E8C"/>
-          <w:szCs w:val="24"/>
-          <w:lang w:eastAsia="ru-RU"/>
-        </w:rPr>
-        <w:t>file_</w:t>
-      </w:r>
-      <w:proofErr w:type="gramStart"/>
-      <w:r>
-        <w:rPr>
-          <w:rFonts w:ascii="Courier New" w:eastAsia="Times New Roman" w:hAnsi="Courier New" w:cs="Courier New"/>
-          <w:color w:val="E83E8C"/>
-          <w:szCs w:val="24"/>
-          <w:lang w:eastAsia="ru-RU"/>
-        </w:rPr>
-        <w:t>name</w:t>
-      </w:r>
-      <w:proofErr w:type="spellEnd"/>
-      <w:r>
-        <w:rPr>
-          <w:rFonts w:eastAsia="Times New Roman" w:cs="Times New Roman"/>
-          <w:color w:val="212529"/>
-          <w:szCs w:val="24"/>
-          <w:lang w:eastAsia="ru-RU"/>
-        </w:rPr>
-        <w:t> :</w:t>
-      </w:r>
-      <w:proofErr w:type="gramEnd"/>
-      <w:r>
-        <w:rPr>
-          <w:rFonts w:eastAsia="Times New Roman" w:cs="Times New Roman"/>
-          <w:color w:val="212529"/>
-          <w:szCs w:val="24"/>
-          <w:lang w:eastAsia="ru-RU"/>
-        </w:rPr>
-        <w:t xml:space="preserve"> считать и исполнить скрипт из указанного файла. В скрипте содержатся команды в таком же виде, в котором их вводит пользователь в интерактивном режиме.</w:t>
+        <w:t>execute_script file_name</w:t>
+      </w:r>
+      <w:r>
+        <w:rPr>
+          <w:rFonts w:eastAsia="Times New Roman" w:cs="Times New Roman"/>
+          <w:color w:val="212529"/>
+          <w:szCs w:val="24"/>
+          <w:lang w:eastAsia="ru-RU"/>
+        </w:rPr>
+        <w:t> : считать и исполнить скрипт из указанного файла. В скрипте содержатся команды в таком же виде, в котором их вводит пользователь в интерактивном режиме.</w:t>
       </w:r>
     </w:p>
     <w:p>
@@ -1469,8 +1127,6 @@
           <w:lang w:eastAsia="ru-RU"/>
         </w:rPr>
       </w:pPr>
-      <w:proofErr w:type="spellStart"/>
-      <w:proofErr w:type="gramStart"/>
       <w:r>
         <w:rPr>
           <w:rFonts w:ascii="Courier New" w:eastAsia="Times New Roman" w:hAnsi="Courier New" w:cs="Courier New"/>
@@ -1480,25 +1136,14 @@
         </w:rPr>
         <w:t>exit</w:t>
       </w:r>
-      <w:proofErr w:type="spellEnd"/>
-      <w:r>
-        <w:rPr>
-          <w:rFonts w:eastAsia="Times New Roman" w:cs="Times New Roman"/>
-          <w:color w:val="212529"/>
-          <w:szCs w:val="24"/>
-          <w:lang w:eastAsia="ru-RU"/>
-        </w:rPr>
-        <w:t> :</w:t>
-      </w:r>
-      <w:proofErr w:type="gramEnd"/>
-      <w:r>
-        <w:rPr>
-          <w:rFonts w:eastAsia="Times New Roman" w:cs="Times New Roman"/>
-          <w:color w:val="212529"/>
-          <w:szCs w:val="24"/>
-          <w:lang w:eastAsia="ru-RU"/>
-        </w:rPr>
-        <w:t xml:space="preserve"> завершить программу (без сохранения в файл)</w:t>
+      <w:r>
+        <w:rPr>
+          <w:rFonts w:eastAsia="Times New Roman" w:cs="Times New Roman"/>
+          <w:color w:val="212529"/>
+          <w:szCs w:val="24"/>
+          <w:lang w:eastAsia="ru-RU"/>
+        </w:rPr>
+        <w:t> : завершить программу (без сохранения в файл)</w:t>
       </w:r>
     </w:p>
     <w:p>
@@ -1517,7 +1162,6 @@
           <w:lang w:eastAsia="ru-RU"/>
         </w:rPr>
       </w:pPr>
-      <w:proofErr w:type="spellStart"/>
       <w:r>
         <w:rPr>
           <w:rFonts w:ascii="Courier New" w:eastAsia="Times New Roman" w:hAnsi="Courier New" w:cs="Courier New"/>
@@ -1525,37 +1169,16 @@
           <w:szCs w:val="24"/>
           <w:lang w:eastAsia="ru-RU"/>
         </w:rPr>
-        <w:t>remove_</w:t>
-      </w:r>
-      <w:proofErr w:type="gramStart"/>
-      <w:r>
-        <w:rPr>
-          <w:rFonts w:ascii="Courier New" w:eastAsia="Times New Roman" w:hAnsi="Courier New" w:cs="Courier New"/>
-          <w:color w:val="E83E8C"/>
-          <w:szCs w:val="24"/>
-          <w:lang w:eastAsia="ru-RU"/>
-        </w:rPr>
-        <w:t>first</w:t>
-      </w:r>
-      <w:proofErr w:type="spellEnd"/>
-      <w:r>
-        <w:rPr>
-          <w:rFonts w:eastAsia="Times New Roman" w:cs="Times New Roman"/>
-          <w:color w:val="212529"/>
-          <w:szCs w:val="24"/>
-          <w:lang w:eastAsia="ru-RU"/>
-        </w:rPr>
-        <w:t> :</w:t>
-      </w:r>
-      <w:proofErr w:type="gramEnd"/>
-      <w:r>
-        <w:rPr>
-          <w:rFonts w:eastAsia="Times New Roman" w:cs="Times New Roman"/>
-          <w:color w:val="212529"/>
-          <w:szCs w:val="24"/>
-          <w:lang w:eastAsia="ru-RU"/>
-        </w:rPr>
-        <w:t xml:space="preserve"> удалить первый элемент из коллекции</w:t>
+        <w:t>remove_first</w:t>
+      </w:r>
+      <w:r>
+        <w:rPr>
+          <w:rFonts w:eastAsia="Times New Roman" w:cs="Times New Roman"/>
+          <w:color w:val="212529"/>
+          <w:szCs w:val="24"/>
+          <w:lang w:eastAsia="ru-RU"/>
+        </w:rPr>
+        <w:t> : удалить первый элемент из коллекции</w:t>
       </w:r>
     </w:p>
     <w:p>
@@ -1574,7 +1197,6 @@
           <w:lang w:eastAsia="ru-RU"/>
         </w:rPr>
       </w:pPr>
-      <w:proofErr w:type="spellStart"/>
       <w:r>
         <w:rPr>
           <w:rFonts w:ascii="Courier New" w:eastAsia="Times New Roman" w:hAnsi="Courier New" w:cs="Courier New"/>
@@ -1582,57 +1204,16 @@
           <w:szCs w:val="24"/>
           <w:lang w:eastAsia="ru-RU"/>
         </w:rPr>
-        <w:t>add_if_min</w:t>
-      </w:r>
-      <w:proofErr w:type="spellEnd"/>
-      <w:r>
-        <w:rPr>
-          <w:rFonts w:ascii="Courier New" w:eastAsia="Times New Roman" w:hAnsi="Courier New" w:cs="Courier New"/>
-          <w:color w:val="E83E8C"/>
-          <w:szCs w:val="24"/>
-          <w:lang w:eastAsia="ru-RU"/>
-        </w:rPr>
-        <w:t xml:space="preserve"> {</w:t>
-      </w:r>
-      <w:proofErr w:type="spellStart"/>
-      <w:r>
-        <w:rPr>
-          <w:rFonts w:ascii="Courier New" w:eastAsia="Times New Roman" w:hAnsi="Courier New" w:cs="Courier New"/>
-          <w:color w:val="E83E8C"/>
-          <w:szCs w:val="24"/>
-          <w:lang w:eastAsia="ru-RU"/>
-        </w:rPr>
-        <w:t>element</w:t>
-      </w:r>
-      <w:proofErr w:type="spellEnd"/>
-      <w:proofErr w:type="gramStart"/>
-      <w:r>
-        <w:rPr>
-          <w:rFonts w:ascii="Courier New" w:eastAsia="Times New Roman" w:hAnsi="Courier New" w:cs="Courier New"/>
-          <w:color w:val="E83E8C"/>
-          <w:szCs w:val="24"/>
-          <w:lang w:eastAsia="ru-RU"/>
-        </w:rPr>
-        <w:t>}</w:t>
-      </w:r>
-      <w:r>
-        <w:rPr>
-          <w:rFonts w:eastAsia="Times New Roman" w:cs="Times New Roman"/>
-          <w:color w:val="212529"/>
-          <w:szCs w:val="24"/>
-          <w:lang w:eastAsia="ru-RU"/>
-        </w:rPr>
-        <w:t> :</w:t>
-      </w:r>
-      <w:proofErr w:type="gramEnd"/>
-      <w:r>
-        <w:rPr>
-          <w:rFonts w:eastAsia="Times New Roman" w:cs="Times New Roman"/>
-          <w:color w:val="212529"/>
-          <w:szCs w:val="24"/>
-          <w:lang w:eastAsia="ru-RU"/>
-        </w:rPr>
-        <w:t xml:space="preserve"> добавить новый элемент в коллекцию, если его значение меньше, чем у наименьшего элемента этой коллекции</w:t>
+        <w:t>add_if_min {element}</w:t>
+      </w:r>
+      <w:r>
+        <w:rPr>
+          <w:rFonts w:eastAsia="Times New Roman" w:cs="Times New Roman"/>
+          <w:color w:val="212529"/>
+          <w:szCs w:val="24"/>
+          <w:lang w:eastAsia="ru-RU"/>
+        </w:rPr>
+        <w:t> : добавить новый элемент в коллекцию, если его значение меньше, чем у наименьшего элемента этой коллекции</w:t>
       </w:r>
     </w:p>
     <w:p>
@@ -1651,8 +1232,6 @@
           <w:lang w:eastAsia="ru-RU"/>
         </w:rPr>
       </w:pPr>
-      <w:proofErr w:type="spellStart"/>
-      <w:proofErr w:type="gramStart"/>
       <w:r>
         <w:rPr>
           <w:rFonts w:ascii="Courier New" w:eastAsia="Times New Roman" w:hAnsi="Courier New" w:cs="Courier New"/>
@@ -1662,25 +1241,14 @@
         </w:rPr>
         <w:t>sort</w:t>
       </w:r>
-      <w:proofErr w:type="spellEnd"/>
-      <w:r>
-        <w:rPr>
-          <w:rFonts w:eastAsia="Times New Roman" w:cs="Times New Roman"/>
-          <w:color w:val="212529"/>
-          <w:szCs w:val="24"/>
-          <w:lang w:eastAsia="ru-RU"/>
-        </w:rPr>
-        <w:t> :</w:t>
-      </w:r>
-      <w:proofErr w:type="gramEnd"/>
-      <w:r>
-        <w:rPr>
-          <w:rFonts w:eastAsia="Times New Roman" w:cs="Times New Roman"/>
-          <w:color w:val="212529"/>
-          <w:szCs w:val="24"/>
-          <w:lang w:eastAsia="ru-RU"/>
-        </w:rPr>
-        <w:t xml:space="preserve"> отсортировать коллекцию в естественном порядке</w:t>
+      <w:r>
+        <w:rPr>
+          <w:rFonts w:eastAsia="Times New Roman" w:cs="Times New Roman"/>
+          <w:color w:val="212529"/>
+          <w:szCs w:val="24"/>
+          <w:lang w:eastAsia="ru-RU"/>
+        </w:rPr>
+        <w:t> : отсортировать коллекцию в естественном порядке</w:t>
       </w:r>
     </w:p>
     <w:p>
@@ -1699,7 +1267,6 @@
           <w:lang w:eastAsia="ru-RU"/>
         </w:rPr>
       </w:pPr>
-      <w:proofErr w:type="spellStart"/>
       <w:r>
         <w:rPr>
           <w:rFonts w:ascii="Courier New" w:eastAsia="Times New Roman" w:hAnsi="Courier New" w:cs="Courier New"/>
@@ -1707,68 +1274,16 @@
           <w:szCs w:val="24"/>
           <w:lang w:eastAsia="ru-RU"/>
         </w:rPr>
-        <w:t>remove_all_by_genre</w:t>
-      </w:r>
-      <w:proofErr w:type="spellEnd"/>
-      <w:r>
-        <w:rPr>
-          <w:rFonts w:ascii="Courier New" w:eastAsia="Times New Roman" w:hAnsi="Courier New" w:cs="Courier New"/>
-          <w:color w:val="E83E8C"/>
-          <w:szCs w:val="24"/>
-          <w:lang w:eastAsia="ru-RU"/>
-        </w:rPr>
-        <w:t xml:space="preserve"> </w:t>
-      </w:r>
-      <w:proofErr w:type="spellStart"/>
-      <w:proofErr w:type="gramStart"/>
-      <w:r>
-        <w:rPr>
-          <w:rFonts w:ascii="Courier New" w:eastAsia="Times New Roman" w:hAnsi="Courier New" w:cs="Courier New"/>
-          <w:color w:val="E83E8C"/>
-          <w:szCs w:val="24"/>
-          <w:lang w:eastAsia="ru-RU"/>
-        </w:rPr>
-        <w:t>genre</w:t>
-      </w:r>
-      <w:proofErr w:type="spellEnd"/>
-      <w:r>
-        <w:rPr>
-          <w:rFonts w:eastAsia="Times New Roman" w:cs="Times New Roman"/>
-          <w:color w:val="212529"/>
-          <w:szCs w:val="24"/>
-          <w:lang w:eastAsia="ru-RU"/>
-        </w:rPr>
-        <w:t> :</w:t>
-      </w:r>
-      <w:proofErr w:type="gramEnd"/>
-      <w:r>
-        <w:rPr>
-          <w:rFonts w:eastAsia="Times New Roman" w:cs="Times New Roman"/>
-          <w:color w:val="212529"/>
-          <w:szCs w:val="24"/>
-          <w:lang w:eastAsia="ru-RU"/>
-        </w:rPr>
-        <w:t xml:space="preserve"> удалить из коллекции все элементы, значение поля </w:t>
-      </w:r>
-      <w:proofErr w:type="spellStart"/>
-      <w:r>
-        <w:rPr>
-          <w:rFonts w:eastAsia="Times New Roman" w:cs="Times New Roman"/>
-          <w:color w:val="212529"/>
-          <w:szCs w:val="24"/>
-          <w:lang w:eastAsia="ru-RU"/>
-        </w:rPr>
-        <w:t>genre</w:t>
-      </w:r>
-      <w:proofErr w:type="spellEnd"/>
-      <w:r>
-        <w:rPr>
-          <w:rFonts w:eastAsia="Times New Roman" w:cs="Times New Roman"/>
-          <w:color w:val="212529"/>
-          <w:szCs w:val="24"/>
-          <w:lang w:eastAsia="ru-RU"/>
-        </w:rPr>
-        <w:t xml:space="preserve"> которого эквивалентно заданному</w:t>
+        <w:t>remove_all_by_genre genre</w:t>
+      </w:r>
+      <w:r>
+        <w:rPr>
+          <w:rFonts w:eastAsia="Times New Roman" w:cs="Times New Roman"/>
+          <w:color w:val="212529"/>
+          <w:szCs w:val="24"/>
+          <w:lang w:eastAsia="ru-RU"/>
+        </w:rPr>
+        <w:t> : удалить из коллекции все элементы, значение поля genre которого эквивалентно заданному</w:t>
       </w:r>
     </w:p>
     <w:p>
@@ -1787,7 +1302,6 @@
           <w:lang w:eastAsia="ru-RU"/>
         </w:rPr>
       </w:pPr>
-      <w:proofErr w:type="spellStart"/>
       <w:r>
         <w:rPr>
           <w:rFonts w:ascii="Courier New" w:eastAsia="Times New Roman" w:hAnsi="Courier New" w:cs="Courier New"/>
@@ -1796,57 +1310,16 @@
           <w:lang w:eastAsia="ru-RU"/>
         </w:rPr>
         <w:lastRenderedPageBreak/>
-        <w:t>print_field_ascending_</w:t>
-      </w:r>
-      <w:proofErr w:type="gramStart"/>
-      <w:r>
-        <w:rPr>
-          <w:rFonts w:ascii="Courier New" w:eastAsia="Times New Roman" w:hAnsi="Courier New" w:cs="Courier New"/>
-          <w:color w:val="E83E8C"/>
-          <w:szCs w:val="24"/>
-          <w:lang w:eastAsia="ru-RU"/>
-        </w:rPr>
-        <w:t>description</w:t>
-      </w:r>
-      <w:proofErr w:type="spellEnd"/>
-      <w:r>
-        <w:rPr>
-          <w:rFonts w:eastAsia="Times New Roman" w:cs="Times New Roman"/>
-          <w:color w:val="212529"/>
-          <w:szCs w:val="24"/>
-          <w:lang w:eastAsia="ru-RU"/>
-        </w:rPr>
-        <w:t> :</w:t>
-      </w:r>
-      <w:proofErr w:type="gramEnd"/>
-      <w:r>
-        <w:rPr>
-          <w:rFonts w:eastAsia="Times New Roman" w:cs="Times New Roman"/>
-          <w:color w:val="212529"/>
-          <w:szCs w:val="24"/>
-          <w:lang w:eastAsia="ru-RU"/>
-        </w:rPr>
-        <w:t xml:space="preserve"> вывести значения поля </w:t>
-      </w:r>
-      <w:proofErr w:type="spellStart"/>
-      <w:r>
-        <w:rPr>
-          <w:rFonts w:eastAsia="Times New Roman" w:cs="Times New Roman"/>
-          <w:color w:val="212529"/>
-          <w:szCs w:val="24"/>
-          <w:lang w:eastAsia="ru-RU"/>
-        </w:rPr>
-        <w:t>description</w:t>
-      </w:r>
-      <w:proofErr w:type="spellEnd"/>
-      <w:r>
-        <w:rPr>
-          <w:rFonts w:eastAsia="Times New Roman" w:cs="Times New Roman"/>
-          <w:color w:val="212529"/>
-          <w:szCs w:val="24"/>
-          <w:lang w:eastAsia="ru-RU"/>
-        </w:rPr>
-        <w:t xml:space="preserve"> всех элементов в порядке возрастания</w:t>
+        <w:t>print_field_ascending_description</w:t>
+      </w:r>
+      <w:r>
+        <w:rPr>
+          <w:rFonts w:eastAsia="Times New Roman" w:cs="Times New Roman"/>
+          <w:color w:val="212529"/>
+          <w:szCs w:val="24"/>
+          <w:lang w:eastAsia="ru-RU"/>
+        </w:rPr>
+        <w:t> : вывести значения поля description всех элементов в порядке возрастания</w:t>
       </w:r>
     </w:p>
     <w:p>
@@ -1865,7 +1338,6 @@
           <w:lang w:eastAsia="ru-RU"/>
         </w:rPr>
       </w:pPr>
-      <w:proofErr w:type="spellStart"/>
       <w:r>
         <w:rPr>
           <w:rFonts w:ascii="Courier New" w:eastAsia="Times New Roman" w:hAnsi="Courier New" w:cs="Courier New"/>
@@ -1873,57 +1345,16 @@
           <w:szCs w:val="24"/>
           <w:lang w:eastAsia="ru-RU"/>
         </w:rPr>
-        <w:t>print_field_descending_</w:t>
-      </w:r>
-      <w:proofErr w:type="gramStart"/>
-      <w:r>
-        <w:rPr>
-          <w:rFonts w:ascii="Courier New" w:eastAsia="Times New Roman" w:hAnsi="Courier New" w:cs="Courier New"/>
-          <w:color w:val="E83E8C"/>
-          <w:szCs w:val="24"/>
-          <w:lang w:eastAsia="ru-RU"/>
-        </w:rPr>
-        <w:t>description</w:t>
-      </w:r>
-      <w:proofErr w:type="spellEnd"/>
-      <w:r>
-        <w:rPr>
-          <w:rFonts w:eastAsia="Times New Roman" w:cs="Times New Roman"/>
-          <w:color w:val="212529"/>
-          <w:szCs w:val="24"/>
-          <w:lang w:eastAsia="ru-RU"/>
-        </w:rPr>
-        <w:t> :</w:t>
-      </w:r>
-      <w:proofErr w:type="gramEnd"/>
-      <w:r>
-        <w:rPr>
-          <w:rFonts w:eastAsia="Times New Roman" w:cs="Times New Roman"/>
-          <w:color w:val="212529"/>
-          <w:szCs w:val="24"/>
-          <w:lang w:eastAsia="ru-RU"/>
-        </w:rPr>
-        <w:t xml:space="preserve"> вывести значения поля </w:t>
-      </w:r>
-      <w:proofErr w:type="spellStart"/>
-      <w:r>
-        <w:rPr>
-          <w:rFonts w:eastAsia="Times New Roman" w:cs="Times New Roman"/>
-          <w:color w:val="212529"/>
-          <w:szCs w:val="24"/>
-          <w:lang w:eastAsia="ru-RU"/>
-        </w:rPr>
-        <w:t>description</w:t>
-      </w:r>
-      <w:proofErr w:type="spellEnd"/>
-      <w:r>
-        <w:rPr>
-          <w:rFonts w:eastAsia="Times New Roman" w:cs="Times New Roman"/>
-          <w:color w:val="212529"/>
-          <w:szCs w:val="24"/>
-          <w:lang w:eastAsia="ru-RU"/>
-        </w:rPr>
-        <w:t xml:space="preserve"> всех элементов в порядке убывания</w:t>
+        <w:t>print_field_descending_description</w:t>
+      </w:r>
+      <w:r>
+        <w:rPr>
+          <w:rFonts w:eastAsia="Times New Roman" w:cs="Times New Roman"/>
+          <w:color w:val="212529"/>
+          <w:szCs w:val="24"/>
+          <w:lang w:eastAsia="ru-RU"/>
+        </w:rPr>
+        <w:t> : вывести значения поля description всех элементов в порядке убывания</w:t>
       </w:r>
     </w:p>
     <w:p>
@@ -1973,27 +1404,7 @@
           <w:szCs w:val="24"/>
           <w:lang w:eastAsia="ru-RU"/>
         </w:rPr>
-        <w:t xml:space="preserve">Все аргументы команды, являющиеся стандартными типами данных (примитивные типы, классы-оболочки, </w:t>
-      </w:r>
-      <w:proofErr w:type="spellStart"/>
-      <w:r>
-        <w:rPr>
-          <w:rFonts w:eastAsia="Times New Roman" w:cs="Times New Roman"/>
-          <w:color w:val="212529"/>
-          <w:szCs w:val="24"/>
-          <w:lang w:eastAsia="ru-RU"/>
-        </w:rPr>
-        <w:t>String</w:t>
-      </w:r>
-      <w:proofErr w:type="spellEnd"/>
-      <w:r>
-        <w:rPr>
-          <w:rFonts w:eastAsia="Times New Roman" w:cs="Times New Roman"/>
-          <w:color w:val="212529"/>
-          <w:szCs w:val="24"/>
-          <w:lang w:eastAsia="ru-RU"/>
-        </w:rPr>
-        <w:t>, классы для хранения дат), должны вводиться в той же строке, что и имя команды.</w:t>
+        <w:t>Все аргументы команды, являющиеся стандартными типами данных (примитивные типы, классы-оболочки, String, классы для хранения дат), должны вводиться в той же строке, что и имя команды.</w:t>
       </w:r>
     </w:p>
     <w:p>
@@ -2071,27 +1482,7 @@
           <w:szCs w:val="24"/>
           <w:lang w:eastAsia="ru-RU"/>
         </w:rPr>
-        <w:t xml:space="preserve">Если поле является </w:t>
-      </w:r>
-      <w:proofErr w:type="spellStart"/>
-      <w:r>
-        <w:rPr>
-          <w:rFonts w:eastAsia="Times New Roman" w:cs="Times New Roman"/>
-          <w:color w:val="212529"/>
-          <w:szCs w:val="24"/>
-          <w:lang w:eastAsia="ru-RU"/>
-        </w:rPr>
-        <w:t>enum'ом</w:t>
-      </w:r>
-      <w:proofErr w:type="spellEnd"/>
-      <w:r>
-        <w:rPr>
-          <w:rFonts w:eastAsia="Times New Roman" w:cs="Times New Roman"/>
-          <w:color w:val="212529"/>
-          <w:szCs w:val="24"/>
-          <w:lang w:eastAsia="ru-RU"/>
-        </w:rPr>
-        <w:t>, то вводится имя одной из его констант (при этом список констант должен быть предварительно выведен).</w:t>
+        <w:t>Если поле является enum'ом, то вводится имя одной из его констант (при этом список констант должен быть предварительно выведен).</w:t>
       </w:r>
     </w:p>
     <w:p>
@@ -2117,27 +1508,7 @@
           <w:szCs w:val="24"/>
           <w:lang w:eastAsia="ru-RU"/>
         </w:rPr>
-        <w:t xml:space="preserve">При некорректном пользовательском вводе (введена строка, не являющаяся именем константы в </w:t>
-      </w:r>
-      <w:proofErr w:type="spellStart"/>
-      <w:r>
-        <w:rPr>
-          <w:rFonts w:eastAsia="Times New Roman" w:cs="Times New Roman"/>
-          <w:color w:val="212529"/>
-          <w:szCs w:val="24"/>
-          <w:lang w:eastAsia="ru-RU"/>
-        </w:rPr>
-        <w:t>enum'е</w:t>
-      </w:r>
-      <w:proofErr w:type="spellEnd"/>
-      <w:r>
-        <w:rPr>
-          <w:rFonts w:eastAsia="Times New Roman" w:cs="Times New Roman"/>
-          <w:color w:val="212529"/>
-          <w:szCs w:val="24"/>
-          <w:lang w:eastAsia="ru-RU"/>
-        </w:rPr>
-        <w:t>; введена строка вместо числа; введённое число не входит в указанные границы и т.п.) должно быть показано сообщение об ошибке и предложено повторить ввод поля.</w:t>
+        <w:t>При некорректном пользовательском вводе (введена строка, не являющаяся именем константы в enum'е; введена строка вместо числа; введённое число не входит в указанные границы и т.п.) должно быть показано сообщение об ошибке и предложено повторить ввод поля.</w:t>
       </w:r>
     </w:p>
     <w:p>
@@ -2163,27 +1534,7 @@
           <w:szCs w:val="24"/>
           <w:lang w:eastAsia="ru-RU"/>
         </w:rPr>
-        <w:t xml:space="preserve">Для ввода значений </w:t>
-      </w:r>
-      <w:proofErr w:type="spellStart"/>
-      <w:r>
-        <w:rPr>
-          <w:rFonts w:eastAsia="Times New Roman" w:cs="Times New Roman"/>
-          <w:color w:val="212529"/>
-          <w:szCs w:val="24"/>
-          <w:lang w:eastAsia="ru-RU"/>
-        </w:rPr>
-        <w:t>null</w:t>
-      </w:r>
-      <w:proofErr w:type="spellEnd"/>
-      <w:r>
-        <w:rPr>
-          <w:rFonts w:eastAsia="Times New Roman" w:cs="Times New Roman"/>
-          <w:color w:val="212529"/>
-          <w:szCs w:val="24"/>
-          <w:lang w:eastAsia="ru-RU"/>
-        </w:rPr>
-        <w:t xml:space="preserve"> использовать пустую строку.</w:t>
+        <w:t>Для ввода значений null использовать пустую строку.</w:t>
       </w:r>
     </w:p>
     <w:p>
@@ -2267,71 +1618,15 @@
           <w:lang w:eastAsia="ru-RU"/>
         </w:rPr>
       </w:pPr>
-      <w:proofErr w:type="spellStart"/>
-      <w:r>
-        <w:rPr>
-          <w:rFonts w:ascii="Courier New" w:eastAsia="Times New Roman" w:hAnsi="Courier New" w:cs="Courier New"/>
-          <w:color w:val="FFFFFF" w:themeColor="background1"/>
-          <w:sz w:val="20"/>
-          <w:szCs w:val="20"/>
-          <w:lang w:eastAsia="ru-RU"/>
-        </w:rPr>
-        <w:t>public</w:t>
-      </w:r>
-      <w:proofErr w:type="spellEnd"/>
-      <w:r>
-        <w:rPr>
-          <w:rFonts w:ascii="Courier New" w:eastAsia="Times New Roman" w:hAnsi="Courier New" w:cs="Courier New"/>
-          <w:color w:val="FFFFFF" w:themeColor="background1"/>
-          <w:sz w:val="20"/>
-          <w:szCs w:val="20"/>
-          <w:lang w:eastAsia="ru-RU"/>
-        </w:rPr>
-        <w:t xml:space="preserve"> </w:t>
-      </w:r>
-      <w:proofErr w:type="spellStart"/>
-      <w:r>
-        <w:rPr>
-          <w:rFonts w:ascii="Courier New" w:eastAsia="Times New Roman" w:hAnsi="Courier New" w:cs="Courier New"/>
-          <w:color w:val="FFFFFF" w:themeColor="background1"/>
-          <w:sz w:val="20"/>
-          <w:szCs w:val="20"/>
-          <w:lang w:eastAsia="ru-RU"/>
-        </w:rPr>
-        <w:t>class</w:t>
-      </w:r>
-      <w:proofErr w:type="spellEnd"/>
-      <w:r>
-        <w:rPr>
-          <w:rFonts w:ascii="Courier New" w:eastAsia="Times New Roman" w:hAnsi="Courier New" w:cs="Courier New"/>
-          <w:color w:val="FFFFFF" w:themeColor="background1"/>
-          <w:sz w:val="20"/>
-          <w:szCs w:val="20"/>
-          <w:lang w:eastAsia="ru-RU"/>
-        </w:rPr>
-        <w:t xml:space="preserve"> </w:t>
-      </w:r>
-      <w:proofErr w:type="spellStart"/>
-      <w:r>
-        <w:rPr>
-          <w:rFonts w:ascii="Courier New" w:eastAsia="Times New Roman" w:hAnsi="Courier New" w:cs="Courier New"/>
-          <w:color w:val="FFFFFF" w:themeColor="background1"/>
-          <w:sz w:val="20"/>
-          <w:szCs w:val="20"/>
-          <w:lang w:eastAsia="ru-RU"/>
-        </w:rPr>
-        <w:t>MusicBand</w:t>
-      </w:r>
-      <w:proofErr w:type="spellEnd"/>
-      <w:r>
-        <w:rPr>
-          <w:rFonts w:ascii="Courier New" w:eastAsia="Times New Roman" w:hAnsi="Courier New" w:cs="Courier New"/>
-          <w:color w:val="FFFFFF" w:themeColor="background1"/>
-          <w:sz w:val="20"/>
-          <w:szCs w:val="20"/>
-          <w:lang w:eastAsia="ru-RU"/>
-        </w:rPr>
-        <w:t xml:space="preserve"> {</w:t>
+      <w:r>
+        <w:rPr>
+          <w:rFonts w:ascii="Courier New" w:eastAsia="Times New Roman" w:hAnsi="Courier New" w:cs="Courier New"/>
+          <w:color w:val="FFFFFF" w:themeColor="background1"/>
+          <w:sz w:val="20"/>
+          <w:szCs w:val="20"/>
+          <w:lang w:eastAsia="ru-RU"/>
+        </w:rPr>
+        <w:t>public class MusicBand {</w:t>
       </w:r>
     </w:p>
     <w:p>
@@ -2373,73 +1668,7 @@
           <w:szCs w:val="20"/>
           <w:lang w:eastAsia="ru-RU"/>
         </w:rPr>
-        <w:t xml:space="preserve">    </w:t>
-      </w:r>
-      <w:proofErr w:type="spellStart"/>
-      <w:r>
-        <w:rPr>
-          <w:rFonts w:ascii="Courier New" w:eastAsia="Times New Roman" w:hAnsi="Courier New" w:cs="Courier New"/>
-          <w:color w:val="FFFFFF" w:themeColor="background1"/>
-          <w:sz w:val="20"/>
-          <w:szCs w:val="20"/>
-          <w:lang w:eastAsia="ru-RU"/>
-        </w:rPr>
-        <w:t>private</w:t>
-      </w:r>
-      <w:proofErr w:type="spellEnd"/>
-      <w:r>
-        <w:rPr>
-          <w:rFonts w:ascii="Courier New" w:eastAsia="Times New Roman" w:hAnsi="Courier New" w:cs="Courier New"/>
-          <w:color w:val="FFFFFF" w:themeColor="background1"/>
-          <w:sz w:val="20"/>
-          <w:szCs w:val="20"/>
-          <w:lang w:eastAsia="ru-RU"/>
-        </w:rPr>
-        <w:t xml:space="preserve"> Long </w:t>
-      </w:r>
-      <w:proofErr w:type="spellStart"/>
-      <w:r>
-        <w:rPr>
-          <w:rFonts w:ascii="Courier New" w:eastAsia="Times New Roman" w:hAnsi="Courier New" w:cs="Courier New"/>
-          <w:color w:val="FFFFFF" w:themeColor="background1"/>
-          <w:sz w:val="20"/>
-          <w:szCs w:val="20"/>
-          <w:lang w:eastAsia="ru-RU"/>
-        </w:rPr>
-        <w:t>id</w:t>
-      </w:r>
-      <w:proofErr w:type="spellEnd"/>
-      <w:r>
-        <w:rPr>
-          <w:rFonts w:ascii="Courier New" w:eastAsia="Times New Roman" w:hAnsi="Courier New" w:cs="Courier New"/>
-          <w:color w:val="FFFFFF" w:themeColor="background1"/>
-          <w:sz w:val="20"/>
-          <w:szCs w:val="20"/>
-          <w:lang w:eastAsia="ru-RU"/>
-        </w:rPr>
-        <w:t xml:space="preserve">; //Поле не может быть </w:t>
-      </w:r>
-      <w:proofErr w:type="spellStart"/>
-      <w:r>
-        <w:rPr>
-          <w:rFonts w:ascii="Courier New" w:eastAsia="Times New Roman" w:hAnsi="Courier New" w:cs="Courier New"/>
-          <w:color w:val="FFFFFF" w:themeColor="background1"/>
-          <w:sz w:val="20"/>
-          <w:szCs w:val="20"/>
-          <w:lang w:eastAsia="ru-RU"/>
-        </w:rPr>
-        <w:t>null</w:t>
-      </w:r>
-      <w:proofErr w:type="spellEnd"/>
-      <w:r>
-        <w:rPr>
-          <w:rFonts w:ascii="Courier New" w:eastAsia="Times New Roman" w:hAnsi="Courier New" w:cs="Courier New"/>
-          <w:color w:val="FFFFFF" w:themeColor="background1"/>
-          <w:sz w:val="20"/>
-          <w:szCs w:val="20"/>
-          <w:lang w:eastAsia="ru-RU"/>
-        </w:rPr>
-        <w:t>, Значение поля должно быть больше 0, Значение этого поля должно быть уникальным, Значение этого поля должно генерироваться автоматически</w:t>
+        <w:t xml:space="preserve">    private Long id; //Поле не может быть null, Значение поля должно быть больше 0, Значение этого поля должно быть уникальным, Значение этого поля должно генерироваться автоматически</w:t>
       </w:r>
     </w:p>
     <w:p>
@@ -2481,95 +1710,7 @@
           <w:szCs w:val="20"/>
           <w:lang w:eastAsia="ru-RU"/>
         </w:rPr>
-        <w:t xml:space="preserve">    </w:t>
-      </w:r>
-      <w:proofErr w:type="spellStart"/>
-      <w:r>
-        <w:rPr>
-          <w:rFonts w:ascii="Courier New" w:eastAsia="Times New Roman" w:hAnsi="Courier New" w:cs="Courier New"/>
-          <w:color w:val="FFFFFF" w:themeColor="background1"/>
-          <w:sz w:val="20"/>
-          <w:szCs w:val="20"/>
-          <w:lang w:eastAsia="ru-RU"/>
-        </w:rPr>
-        <w:t>private</w:t>
-      </w:r>
-      <w:proofErr w:type="spellEnd"/>
-      <w:r>
-        <w:rPr>
-          <w:rFonts w:ascii="Courier New" w:eastAsia="Times New Roman" w:hAnsi="Courier New" w:cs="Courier New"/>
-          <w:color w:val="FFFFFF" w:themeColor="background1"/>
-          <w:sz w:val="20"/>
-          <w:szCs w:val="20"/>
-          <w:lang w:eastAsia="ru-RU"/>
-        </w:rPr>
-        <w:t xml:space="preserve"> </w:t>
-      </w:r>
-      <w:proofErr w:type="spellStart"/>
-      <w:r>
-        <w:rPr>
-          <w:rFonts w:ascii="Courier New" w:eastAsia="Times New Roman" w:hAnsi="Courier New" w:cs="Courier New"/>
-          <w:color w:val="FFFFFF" w:themeColor="background1"/>
-          <w:sz w:val="20"/>
-          <w:szCs w:val="20"/>
-          <w:lang w:eastAsia="ru-RU"/>
-        </w:rPr>
-        <w:t>String</w:t>
-      </w:r>
-      <w:proofErr w:type="spellEnd"/>
-      <w:r>
-        <w:rPr>
-          <w:rFonts w:ascii="Courier New" w:eastAsia="Times New Roman" w:hAnsi="Courier New" w:cs="Courier New"/>
-          <w:color w:val="FFFFFF" w:themeColor="background1"/>
-          <w:sz w:val="20"/>
-          <w:szCs w:val="20"/>
-          <w:lang w:eastAsia="ru-RU"/>
-        </w:rPr>
-        <w:t xml:space="preserve"> </w:t>
-      </w:r>
-      <w:proofErr w:type="spellStart"/>
-      <w:r>
-        <w:rPr>
-          <w:rFonts w:ascii="Courier New" w:eastAsia="Times New Roman" w:hAnsi="Courier New" w:cs="Courier New"/>
-          <w:color w:val="FFFFFF" w:themeColor="background1"/>
-          <w:sz w:val="20"/>
-          <w:szCs w:val="20"/>
-          <w:lang w:eastAsia="ru-RU"/>
-        </w:rPr>
-        <w:t>name</w:t>
-      </w:r>
-      <w:proofErr w:type="spellEnd"/>
-      <w:r>
-        <w:rPr>
-          <w:rFonts w:ascii="Courier New" w:eastAsia="Times New Roman" w:hAnsi="Courier New" w:cs="Courier New"/>
-          <w:color w:val="FFFFFF" w:themeColor="background1"/>
-          <w:sz w:val="20"/>
-          <w:szCs w:val="20"/>
-          <w:lang w:eastAsia="ru-RU"/>
-        </w:rPr>
-        <w:t xml:space="preserve">; //Поле не может быть </w:t>
-      </w:r>
-      <w:proofErr w:type="spellStart"/>
-      <w:r>
-        <w:rPr>
-          <w:rFonts w:ascii="Courier New" w:eastAsia="Times New Roman" w:hAnsi="Courier New" w:cs="Courier New"/>
-          <w:color w:val="FFFFFF" w:themeColor="background1"/>
-          <w:sz w:val="20"/>
-          <w:szCs w:val="20"/>
-          <w:lang w:eastAsia="ru-RU"/>
-        </w:rPr>
-        <w:t>null</w:t>
-      </w:r>
-      <w:proofErr w:type="spellEnd"/>
-      <w:r>
-        <w:rPr>
-          <w:rFonts w:ascii="Courier New" w:eastAsia="Times New Roman" w:hAnsi="Courier New" w:cs="Courier New"/>
-          <w:color w:val="FFFFFF" w:themeColor="background1"/>
-          <w:sz w:val="20"/>
-          <w:szCs w:val="20"/>
-          <w:lang w:eastAsia="ru-RU"/>
-        </w:rPr>
-        <w:t>, Строка не может быть пустой</w:t>
+        <w:t xml:space="preserve">    private String name; //Поле не может быть null, Строка не может быть пустой</w:t>
       </w:r>
     </w:p>
     <w:p>
@@ -2621,29 +1762,7 @@
           <w:szCs w:val="20"/>
           <w:lang w:val="en-US" w:eastAsia="ru-RU"/>
         </w:rPr>
-        <w:t xml:space="preserve">private Coordinates </w:t>
-      </w:r>
-      <w:proofErr w:type="spellStart"/>
-      <w:r>
-        <w:rPr>
-          <w:rFonts w:ascii="Courier New" w:eastAsia="Times New Roman" w:hAnsi="Courier New" w:cs="Courier New"/>
-          <w:color w:val="FFFFFF" w:themeColor="background1"/>
-          <w:sz w:val="20"/>
-          <w:szCs w:val="20"/>
-          <w:lang w:val="en-US" w:eastAsia="ru-RU"/>
-        </w:rPr>
-        <w:t>coordinates</w:t>
-      </w:r>
-      <w:proofErr w:type="spellEnd"/>
-      <w:r>
-        <w:rPr>
-          <w:rFonts w:ascii="Courier New" w:eastAsia="Times New Roman" w:hAnsi="Courier New" w:cs="Courier New"/>
-          <w:color w:val="FFFFFF" w:themeColor="background1"/>
-          <w:sz w:val="20"/>
-          <w:szCs w:val="20"/>
-          <w:lang w:val="en-US" w:eastAsia="ru-RU"/>
-        </w:rPr>
-        <w:t>; //</w:t>
+        <w:t>private Coordinates coordinates; //</w:t>
       </w:r>
       <w:r>
         <w:rPr>
@@ -2767,105 +1886,15 @@
         </w:rPr>
         <w:t xml:space="preserve">    </w:t>
       </w:r>
-      <w:proofErr w:type="spellStart"/>
-      <w:r>
-        <w:rPr>
-          <w:rFonts w:ascii="Courier New" w:eastAsia="Times New Roman" w:hAnsi="Courier New" w:cs="Courier New"/>
-          <w:color w:val="FFFFFF" w:themeColor="background1"/>
-          <w:sz w:val="20"/>
-          <w:szCs w:val="20"/>
-          <w:lang w:eastAsia="ru-RU"/>
-        </w:rPr>
-        <w:t>private</w:t>
-      </w:r>
-      <w:proofErr w:type="spellEnd"/>
-      <w:r>
-        <w:rPr>
-          <w:rFonts w:ascii="Courier New" w:eastAsia="Times New Roman" w:hAnsi="Courier New" w:cs="Courier New"/>
-          <w:color w:val="FFFFFF" w:themeColor="background1"/>
-          <w:sz w:val="20"/>
-          <w:szCs w:val="20"/>
-          <w:lang w:eastAsia="ru-RU"/>
-        </w:rPr>
-        <w:t xml:space="preserve"> </w:t>
-      </w:r>
-      <w:proofErr w:type="spellStart"/>
-      <w:proofErr w:type="gramStart"/>
-      <w:r>
-        <w:rPr>
-          <w:rFonts w:ascii="Courier New" w:eastAsia="Times New Roman" w:hAnsi="Courier New" w:cs="Courier New"/>
-          <w:color w:val="FFFFFF" w:themeColor="background1"/>
-          <w:sz w:val="20"/>
-          <w:szCs w:val="20"/>
-          <w:lang w:eastAsia="ru-RU"/>
-        </w:rPr>
-        <w:t>java.time</w:t>
-      </w:r>
-      <w:proofErr w:type="gramEnd"/>
-      <w:r>
-        <w:rPr>
-          <w:rFonts w:ascii="Courier New" w:eastAsia="Times New Roman" w:hAnsi="Courier New" w:cs="Courier New"/>
-          <w:color w:val="FFFFFF" w:themeColor="background1"/>
-          <w:sz w:val="20"/>
-          <w:szCs w:val="20"/>
-          <w:lang w:eastAsia="ru-RU"/>
-        </w:rPr>
-        <w:t>.LocalDateTime</w:t>
-      </w:r>
-      <w:proofErr w:type="spellEnd"/>
-      <w:r>
-        <w:rPr>
-          <w:rFonts w:ascii="Courier New" w:eastAsia="Times New Roman" w:hAnsi="Courier New" w:cs="Courier New"/>
-          <w:color w:val="FFFFFF" w:themeColor="background1"/>
-          <w:sz w:val="20"/>
-          <w:szCs w:val="20"/>
-          <w:lang w:eastAsia="ru-RU"/>
-        </w:rPr>
-        <w:t xml:space="preserve"> </w:t>
-      </w:r>
-      <w:proofErr w:type="spellStart"/>
-      <w:r>
-        <w:rPr>
-          <w:rFonts w:ascii="Courier New" w:eastAsia="Times New Roman" w:hAnsi="Courier New" w:cs="Courier New"/>
-          <w:color w:val="FFFFFF" w:themeColor="background1"/>
-          <w:sz w:val="20"/>
-          <w:szCs w:val="20"/>
-          <w:lang w:eastAsia="ru-RU"/>
-        </w:rPr>
-        <w:t>creationDate</w:t>
-      </w:r>
-      <w:proofErr w:type="spellEnd"/>
-      <w:r>
-        <w:rPr>
-          <w:rFonts w:ascii="Courier New" w:eastAsia="Times New Roman" w:hAnsi="Courier New" w:cs="Courier New"/>
-          <w:color w:val="FFFFFF" w:themeColor="background1"/>
-          <w:sz w:val="20"/>
-          <w:szCs w:val="20"/>
-          <w:lang w:eastAsia="ru-RU"/>
-        </w:rPr>
-        <w:t xml:space="preserve">; //Поле не может быть </w:t>
-      </w:r>
-      <w:proofErr w:type="spellStart"/>
-      <w:r>
-        <w:rPr>
-          <w:rFonts w:ascii="Courier New" w:eastAsia="Times New Roman" w:hAnsi="Courier New" w:cs="Courier New"/>
-          <w:color w:val="FFFFFF" w:themeColor="background1"/>
-          <w:sz w:val="20"/>
-          <w:szCs w:val="20"/>
-          <w:lang w:eastAsia="ru-RU"/>
-        </w:rPr>
-        <w:t>null</w:t>
-      </w:r>
-      <w:proofErr w:type="spellEnd"/>
-      <w:r>
-        <w:rPr>
-          <w:rFonts w:ascii="Courier New" w:eastAsia="Times New Roman" w:hAnsi="Courier New" w:cs="Courier New"/>
-          <w:color w:val="FFFFFF" w:themeColor="background1"/>
-          <w:sz w:val="20"/>
-          <w:szCs w:val="20"/>
-          <w:lang w:eastAsia="ru-RU"/>
-        </w:rPr>
-        <w:t>, Значение этого поля должно генерироваться автоматически</w:t>
+      <w:r>
+        <w:rPr>
+          <w:rFonts w:ascii="Courier New" w:eastAsia="Times New Roman" w:hAnsi="Courier New" w:cs="Courier New"/>
+          <w:color w:val="FFFFFF" w:themeColor="background1"/>
+          <w:sz w:val="20"/>
+          <w:szCs w:val="20"/>
+          <w:lang w:eastAsia="ru-RU"/>
+        </w:rPr>
+        <w:t>private java.time.LocalDateTime creationDate; //Поле не может быть null, Значение этого поля должно генерироваться автоматически</w:t>
       </w:r>
     </w:p>
     <w:p>
@@ -2907,73 +1936,7 @@
           <w:szCs w:val="20"/>
           <w:lang w:eastAsia="ru-RU"/>
         </w:rPr>
-        <w:t xml:space="preserve">    </w:t>
-      </w:r>
-      <w:proofErr w:type="spellStart"/>
-      <w:r>
-        <w:rPr>
-          <w:rFonts w:ascii="Courier New" w:eastAsia="Times New Roman" w:hAnsi="Courier New" w:cs="Courier New"/>
-          <w:color w:val="FFFFFF" w:themeColor="background1"/>
-          <w:sz w:val="20"/>
-          <w:szCs w:val="20"/>
-          <w:lang w:eastAsia="ru-RU"/>
-        </w:rPr>
-        <w:t>private</w:t>
-      </w:r>
-      <w:proofErr w:type="spellEnd"/>
-      <w:r>
-        <w:rPr>
-          <w:rFonts w:ascii="Courier New" w:eastAsia="Times New Roman" w:hAnsi="Courier New" w:cs="Courier New"/>
-          <w:color w:val="FFFFFF" w:themeColor="background1"/>
-          <w:sz w:val="20"/>
-          <w:szCs w:val="20"/>
-          <w:lang w:eastAsia="ru-RU"/>
-        </w:rPr>
-        <w:t xml:space="preserve"> Long </w:t>
-      </w:r>
-      <w:proofErr w:type="spellStart"/>
-      <w:r>
-        <w:rPr>
-          <w:rFonts w:ascii="Courier New" w:eastAsia="Times New Roman" w:hAnsi="Courier New" w:cs="Courier New"/>
-          <w:color w:val="FFFFFF" w:themeColor="background1"/>
-          <w:sz w:val="20"/>
-          <w:szCs w:val="20"/>
-          <w:lang w:eastAsia="ru-RU"/>
-        </w:rPr>
-        <w:t>numberOfParticipants</w:t>
-      </w:r>
-      <w:proofErr w:type="spellEnd"/>
-      <w:r>
-        <w:rPr>
-          <w:rFonts w:ascii="Courier New" w:eastAsia="Times New Roman" w:hAnsi="Courier New" w:cs="Courier New"/>
-          <w:color w:val="FFFFFF" w:themeColor="background1"/>
-          <w:sz w:val="20"/>
-          <w:szCs w:val="20"/>
-          <w:lang w:eastAsia="ru-RU"/>
-        </w:rPr>
-        <w:t xml:space="preserve">; //Поле может быть </w:t>
-      </w:r>
-      <w:proofErr w:type="spellStart"/>
-      <w:r>
-        <w:rPr>
-          <w:rFonts w:ascii="Courier New" w:eastAsia="Times New Roman" w:hAnsi="Courier New" w:cs="Courier New"/>
-          <w:color w:val="FFFFFF" w:themeColor="background1"/>
-          <w:sz w:val="20"/>
-          <w:szCs w:val="20"/>
-          <w:lang w:eastAsia="ru-RU"/>
-        </w:rPr>
-        <w:t>null</w:t>
-      </w:r>
-      <w:proofErr w:type="spellEnd"/>
-      <w:r>
-        <w:rPr>
-          <w:rFonts w:ascii="Courier New" w:eastAsia="Times New Roman" w:hAnsi="Courier New" w:cs="Courier New"/>
-          <w:color w:val="FFFFFF" w:themeColor="background1"/>
-          <w:sz w:val="20"/>
-          <w:szCs w:val="20"/>
-          <w:lang w:eastAsia="ru-RU"/>
-        </w:rPr>
-        <w:t>, Значение поля должно быть больше 0</w:t>
+        <w:t xml:space="preserve">    private Long numberOfParticipants; //Поле может быть null, Значение поля должно быть больше 0</w:t>
       </w:r>
     </w:p>
     <w:p>
@@ -3015,73 +1978,7 @@
           <w:szCs w:val="20"/>
           <w:lang w:eastAsia="ru-RU"/>
         </w:rPr>
-        <w:t xml:space="preserve">    </w:t>
-      </w:r>
-      <w:proofErr w:type="spellStart"/>
-      <w:r>
-        <w:rPr>
-          <w:rFonts w:ascii="Courier New" w:eastAsia="Times New Roman" w:hAnsi="Courier New" w:cs="Courier New"/>
-          <w:color w:val="FFFFFF" w:themeColor="background1"/>
-          <w:sz w:val="20"/>
-          <w:szCs w:val="20"/>
-          <w:lang w:eastAsia="ru-RU"/>
-        </w:rPr>
-        <w:t>private</w:t>
-      </w:r>
-      <w:proofErr w:type="spellEnd"/>
-      <w:r>
-        <w:rPr>
-          <w:rFonts w:ascii="Courier New" w:eastAsia="Times New Roman" w:hAnsi="Courier New" w:cs="Courier New"/>
-          <w:color w:val="FFFFFF" w:themeColor="background1"/>
-          <w:sz w:val="20"/>
-          <w:szCs w:val="20"/>
-          <w:lang w:eastAsia="ru-RU"/>
-        </w:rPr>
-        <w:t xml:space="preserve"> Long </w:t>
-      </w:r>
-      <w:proofErr w:type="spellStart"/>
-      <w:r>
-        <w:rPr>
-          <w:rFonts w:ascii="Courier New" w:eastAsia="Times New Roman" w:hAnsi="Courier New" w:cs="Courier New"/>
-          <w:color w:val="FFFFFF" w:themeColor="background1"/>
-          <w:sz w:val="20"/>
-          <w:szCs w:val="20"/>
-          <w:lang w:eastAsia="ru-RU"/>
-        </w:rPr>
-        <w:t>albumsCount</w:t>
-      </w:r>
-      <w:proofErr w:type="spellEnd"/>
-      <w:r>
-        <w:rPr>
-          <w:rFonts w:ascii="Courier New" w:eastAsia="Times New Roman" w:hAnsi="Courier New" w:cs="Courier New"/>
-          <w:color w:val="FFFFFF" w:themeColor="background1"/>
-          <w:sz w:val="20"/>
-          <w:szCs w:val="20"/>
-          <w:lang w:eastAsia="ru-RU"/>
-        </w:rPr>
-        <w:t xml:space="preserve">; //Поле может быть </w:t>
-      </w:r>
-      <w:proofErr w:type="spellStart"/>
-      <w:r>
-        <w:rPr>
-          <w:rFonts w:ascii="Courier New" w:eastAsia="Times New Roman" w:hAnsi="Courier New" w:cs="Courier New"/>
-          <w:color w:val="FFFFFF" w:themeColor="background1"/>
-          <w:sz w:val="20"/>
-          <w:szCs w:val="20"/>
-          <w:lang w:eastAsia="ru-RU"/>
-        </w:rPr>
-        <w:t>null</w:t>
-      </w:r>
-      <w:proofErr w:type="spellEnd"/>
-      <w:r>
-        <w:rPr>
-          <w:rFonts w:ascii="Courier New" w:eastAsia="Times New Roman" w:hAnsi="Courier New" w:cs="Courier New"/>
-          <w:color w:val="FFFFFF" w:themeColor="background1"/>
-          <w:sz w:val="20"/>
-          <w:szCs w:val="20"/>
-          <w:lang w:eastAsia="ru-RU"/>
-        </w:rPr>
-        <w:t>, Значение поля должно быть больше 0</w:t>
+        <w:t xml:space="preserve">    private Long albumsCount; //Поле может быть null, Значение поля должно быть больше 0</w:t>
       </w:r>
     </w:p>
     <w:p>
@@ -3255,29 +2152,7 @@
           <w:szCs w:val="20"/>
           <w:lang w:val="en-US" w:eastAsia="ru-RU"/>
         </w:rPr>
-        <w:t xml:space="preserve">    private </w:t>
-      </w:r>
-      <w:proofErr w:type="spellStart"/>
-      <w:r>
-        <w:rPr>
-          <w:rFonts w:ascii="Courier New" w:eastAsia="Times New Roman" w:hAnsi="Courier New" w:cs="Courier New"/>
-          <w:color w:val="FFFFFF" w:themeColor="background1"/>
-          <w:sz w:val="20"/>
-          <w:szCs w:val="20"/>
-          <w:lang w:val="en-US" w:eastAsia="ru-RU"/>
-        </w:rPr>
-        <w:t>MusicGenre</w:t>
-      </w:r>
-      <w:proofErr w:type="spellEnd"/>
-      <w:r>
-        <w:rPr>
-          <w:rFonts w:ascii="Courier New" w:eastAsia="Times New Roman" w:hAnsi="Courier New" w:cs="Courier New"/>
-          <w:color w:val="FFFFFF" w:themeColor="background1"/>
-          <w:sz w:val="20"/>
-          <w:szCs w:val="20"/>
-          <w:lang w:val="en-US" w:eastAsia="ru-RU"/>
-        </w:rPr>
-        <w:t xml:space="preserve"> genre; //</w:t>
+        <w:t xml:space="preserve">    private MusicGenre genre; //</w:t>
       </w:r>
       <w:r>
         <w:rPr>
@@ -3379,29 +2254,7 @@
           <w:szCs w:val="20"/>
           <w:lang w:val="en-US" w:eastAsia="ru-RU"/>
         </w:rPr>
-        <w:t xml:space="preserve">    private Studio </w:t>
-      </w:r>
-      <w:proofErr w:type="spellStart"/>
-      <w:r>
-        <w:rPr>
-          <w:rFonts w:ascii="Courier New" w:eastAsia="Times New Roman" w:hAnsi="Courier New" w:cs="Courier New"/>
-          <w:color w:val="FFFFFF" w:themeColor="background1"/>
-          <w:sz w:val="20"/>
-          <w:szCs w:val="20"/>
-          <w:lang w:val="en-US" w:eastAsia="ru-RU"/>
-        </w:rPr>
-        <w:t>studio</w:t>
-      </w:r>
-      <w:proofErr w:type="spellEnd"/>
-      <w:r>
-        <w:rPr>
-          <w:rFonts w:ascii="Courier New" w:eastAsia="Times New Roman" w:hAnsi="Courier New" w:cs="Courier New"/>
-          <w:color w:val="FFFFFF" w:themeColor="background1"/>
-          <w:sz w:val="20"/>
-          <w:szCs w:val="20"/>
-          <w:lang w:val="en-US" w:eastAsia="ru-RU"/>
-        </w:rPr>
-        <w:t>; //</w:t>
+        <w:t xml:space="preserve">    private Studio studio; //</w:t>
       </w:r>
       <w:r>
         <w:rPr>
@@ -3751,62 +2604,16 @@
         </w:rPr>
         <w:t xml:space="preserve">    </w:t>
       </w:r>
-      <w:proofErr w:type="spellStart"/>
-      <w:r>
-        <w:rPr>
-          <w:rFonts w:ascii="Courier New" w:eastAsia="Times New Roman" w:hAnsi="Courier New" w:cs="Courier New"/>
-          <w:color w:val="FFFFFF" w:themeColor="background1"/>
-          <w:sz w:val="20"/>
-          <w:szCs w:val="20"/>
-          <w:lang w:eastAsia="ru-RU"/>
-        </w:rPr>
-        <w:t>private</w:t>
-      </w:r>
-      <w:proofErr w:type="spellEnd"/>
-      <w:r>
-        <w:rPr>
-          <w:rFonts w:ascii="Courier New" w:eastAsia="Times New Roman" w:hAnsi="Courier New" w:cs="Courier New"/>
-          <w:color w:val="FFFFFF" w:themeColor="background1"/>
-          <w:sz w:val="20"/>
-          <w:szCs w:val="20"/>
-          <w:lang w:eastAsia="ru-RU"/>
-        </w:rPr>
-        <w:t xml:space="preserve"> </w:t>
-      </w:r>
-      <w:proofErr w:type="spellStart"/>
-      <w:r>
-        <w:rPr>
-          <w:rFonts w:ascii="Courier New" w:eastAsia="Times New Roman" w:hAnsi="Courier New" w:cs="Courier New"/>
-          <w:color w:val="FFFFFF" w:themeColor="background1"/>
-          <w:sz w:val="20"/>
-          <w:szCs w:val="20"/>
-          <w:lang w:eastAsia="ru-RU"/>
-        </w:rPr>
-        <w:t>Integer</w:t>
-      </w:r>
-      <w:proofErr w:type="spellEnd"/>
-      <w:r>
-        <w:rPr>
-          <w:rFonts w:ascii="Courier New" w:eastAsia="Times New Roman" w:hAnsi="Courier New" w:cs="Courier New"/>
-          <w:color w:val="FFFFFF" w:themeColor="background1"/>
-          <w:sz w:val="20"/>
-          <w:szCs w:val="20"/>
-          <w:lang w:eastAsia="ru-RU"/>
-        </w:rPr>
-        <w:t xml:space="preserve"> y; //Максимальное значение поля: 295, Поле не может быть </w:t>
-      </w:r>
-      <w:proofErr w:type="spellStart"/>
-      <w:r>
-        <w:rPr>
-          <w:rFonts w:ascii="Courier New" w:eastAsia="Times New Roman" w:hAnsi="Courier New" w:cs="Courier New"/>
-          <w:color w:val="FFFFFF" w:themeColor="background1"/>
-          <w:sz w:val="20"/>
-          <w:szCs w:val="20"/>
-          <w:lang w:eastAsia="ru-RU"/>
-        </w:rPr>
-        <w:t>null</w:t>
-      </w:r>
-      <w:proofErr w:type="spellEnd"/>
+      <w:r>
+        <w:rPr>
+          <w:rFonts w:ascii="Courier New" w:eastAsia="Times New Roman" w:hAnsi="Courier New" w:cs="Courier New"/>
+          <w:color w:val="FFFFFF" w:themeColor="background1"/>
+          <w:sz w:val="20"/>
+          <w:szCs w:val="20"/>
+          <w:lang w:eastAsia="ru-RU"/>
+        </w:rPr>
+        <w:t>private Integer y; //Максимальное значение поля: 295, Поле не может быть null</w:t>
+      </w:r>
     </w:p>
     <w:p>
       <w:pPr>
@@ -4197,51 +3004,7 @@
           <w:szCs w:val="20"/>
           <w:lang w:val="en-US" w:eastAsia="ru-RU"/>
         </w:rPr>
-        <w:t xml:space="preserve">public </w:t>
-      </w:r>
-      <w:proofErr w:type="spellStart"/>
-      <w:r>
-        <w:rPr>
-          <w:rFonts w:ascii="Courier New" w:eastAsia="Times New Roman" w:hAnsi="Courier New" w:cs="Courier New"/>
-          <w:color w:val="FFFFFF" w:themeColor="background1"/>
-          <w:sz w:val="20"/>
-          <w:szCs w:val="20"/>
-          <w:lang w:val="en-US" w:eastAsia="ru-RU"/>
-        </w:rPr>
-        <w:t>enum</w:t>
-      </w:r>
-      <w:proofErr w:type="spellEnd"/>
-      <w:r>
-        <w:rPr>
-          <w:rFonts w:ascii="Courier New" w:eastAsia="Times New Roman" w:hAnsi="Courier New" w:cs="Courier New"/>
-          <w:color w:val="FFFFFF" w:themeColor="background1"/>
-          <w:sz w:val="20"/>
-          <w:szCs w:val="20"/>
-          <w:lang w:val="en-US" w:eastAsia="ru-RU"/>
-        </w:rPr>
-        <w:t xml:space="preserve"> </w:t>
-      </w:r>
-      <w:proofErr w:type="spellStart"/>
-      <w:r>
-        <w:rPr>
-          <w:rFonts w:ascii="Courier New" w:eastAsia="Times New Roman" w:hAnsi="Courier New" w:cs="Courier New"/>
-          <w:color w:val="FFFFFF" w:themeColor="background1"/>
-          <w:sz w:val="20"/>
-          <w:szCs w:val="20"/>
-          <w:lang w:val="en-US" w:eastAsia="ru-RU"/>
-        </w:rPr>
-        <w:t>MusicGenre</w:t>
-      </w:r>
-      <w:proofErr w:type="spellEnd"/>
-      <w:r>
-        <w:rPr>
-          <w:rFonts w:ascii="Courier New" w:eastAsia="Times New Roman" w:hAnsi="Courier New" w:cs="Courier New"/>
-          <w:color w:val="FFFFFF" w:themeColor="background1"/>
-          <w:sz w:val="20"/>
-          <w:szCs w:val="20"/>
-          <w:lang w:val="en-US" w:eastAsia="ru-RU"/>
-        </w:rPr>
-        <w:t xml:space="preserve"> {</w:t>
+        <w:t>public enum MusicGenre {</w:t>
       </w:r>
     </w:p>
     <w:p>
@@ -4539,18 +3302,10 @@
           <w:noProof/>
         </w:rPr>
         <w:drawing>
-          <wp:anchor distT="0" distB="0" distL="114300" distR="114300" simplePos="0" relativeHeight="251658240" behindDoc="0" locked="0" layoutInCell="1" allowOverlap="1" wp14:anchorId="69DB81D4" wp14:editId="6A34779C">
-            <wp:simplePos x="0" y="0"/>
-            <wp:positionH relativeFrom="column">
-              <wp:posOffset>1905</wp:posOffset>
-            </wp:positionH>
-            <wp:positionV relativeFrom="paragraph">
-              <wp:posOffset>1270</wp:posOffset>
-            </wp:positionV>
-            <wp:extent cx="5940425" cy="3955415"/>
-            <wp:effectExtent l="0" t="0" r="8255" b="3810"/>
-            <wp:wrapSquare wrapText="bothSides"/>
-            <wp:docPr id="2" name="Рисунок 2"/>
+          <wp:inline distT="0" distB="0" distL="0" distR="0" wp14:anchorId="686567DF" wp14:editId="0457BD3A">
+            <wp:extent cx="6165494" cy="990600"/>
+            <wp:effectExtent l="0" t="0" r="6985" b="0"/>
+            <wp:docPr id="1" name="Рисунок 1"/>
             <wp:cNvGraphicFramePr>
               <a:graphicFrameLocks xmlns:a="http://schemas.openxmlformats.org/drawingml/2006/main" noChangeAspect="1"/>
             </wp:cNvGraphicFramePr>
@@ -4579,7 +3334,7 @@
                   <pic:spPr bwMode="auto">
                     <a:xfrm>
                       <a:off x="0" y="0"/>
-                      <a:ext cx="5940425" cy="3955415"/>
+                      <a:ext cx="6165494" cy="990600"/>
                     </a:xfrm>
                     <a:prstGeom prst="rect">
                       <a:avLst/>
@@ -4592,13 +3347,7 @@
                 </pic:pic>
               </a:graphicData>
             </a:graphic>
-            <wp14:sizeRelH relativeFrom="margin">
-              <wp14:pctWidth>0</wp14:pctWidth>
-            </wp14:sizeRelH>
-            <wp14:sizeRelV relativeFrom="margin">
-              <wp14:pctHeight>0</wp14:pctHeight>
-            </wp14:sizeRelV>
-          </wp:anchor>
+          </wp:inline>
         </w:drawing>
       </w:r>
     </w:p>
@@ -4610,24 +3359,14 @@
       <w:r>
         <w:t xml:space="preserve">Рисунок </w:t>
       </w:r>
-      <w:r>
-        <w:fldChar w:fldCharType="begin"/>
-      </w:r>
-      <w:r>
-        <w:instrText xml:space="preserve"> SEQ Рисунок \* ARABIC </w:instrText>
-      </w:r>
-      <w:r>
-        <w:fldChar w:fldCharType="separate"/>
-      </w:r>
-      <w:r>
-        <w:rPr>
-          <w:noProof/>
-        </w:rPr>
-        <w:t>1</w:t>
-      </w:r>
-      <w:r>
-        <w:fldChar w:fldCharType="end"/>
-      </w:r>
+      <w:fldSimple w:instr=" SEQ Рисунок \* ARABIC ">
+        <w:r>
+          <w:rPr>
+            <w:noProof/>
+          </w:rPr>
+          <w:t>1</w:t>
+        </w:r>
+      </w:fldSimple>
       <w:bookmarkEnd w:id="2"/>
     </w:p>
     <w:p>
@@ -4698,15 +3437,21 @@
     <w:p>
       <w:pPr>
         <w:ind w:firstLine="567"/>
+      </w:pPr>
+      <w:r>
+        <w:t xml:space="preserve">Я научился реализовывать своё консольное приложение, работать с коллекциями </w:t>
+      </w:r>
+      <w:r>
         <w:rPr>
           <w:lang w:val="en-US"/>
         </w:rPr>
-      </w:pPr>
-      <w:r>
-        <w:rPr>
-          <w:lang w:val="en-US"/>
-        </w:rPr>
-        <w:t>…</w:t>
+        <w:t>java</w:t>
+      </w:r>
+      <w:r>
+        <w:t xml:space="preserve">. </w:t>
+      </w:r>
+      <w:r>
+        <w:t>Изучил различные потоки ввода и вывода данных.</w:t>
       </w:r>
     </w:p>
     <w:sectPr>

</xml_diff>

<commit_message>
lab5 finished (I hope)
</commit_message>
<xml_diff>
--- a/semester2/programming/lab5/Отчёт programming lab5.docx
+++ b/semester2/programming/lab5/Отчёт programming lab5.docx
@@ -377,7 +377,6 @@
         </w:rPr>
         <w:t>Реализовать консольное приложение, которое реализует управление коллекцией объектов в интерактивном режиме. В коллекции необходимо хранить объекты класса </w:t>
       </w:r>
-      <w:proofErr w:type="spellStart"/>
       <w:r>
         <w:rPr>
           <w:rFonts w:ascii="Courier New" w:eastAsia="Times New Roman" w:hAnsi="Courier New" w:cs="Courier New"/>
@@ -387,7 +386,6 @@
         </w:rPr>
         <w:t>MusicBand</w:t>
       </w:r>
-      <w:proofErr w:type="spellEnd"/>
       <w:r>
         <w:rPr>
           <w:rFonts w:eastAsia="Times New Roman" w:cs="Times New Roman"/>
@@ -508,7 +506,6 @@
         </w:rPr>
         <w:t> </w:t>
       </w:r>
-      <w:proofErr w:type="spellStart"/>
       <w:proofErr w:type="gramStart"/>
       <w:r>
         <w:rPr>
@@ -529,7 +526,6 @@
         </w:rPr>
         <w:t>.Stack</w:t>
       </w:r>
-      <w:proofErr w:type="spellEnd"/>
     </w:p>
     <w:p>
       <w:pPr>
@@ -637,7 +633,6 @@
         </w:rPr>
         <w:t> </w:t>
       </w:r>
-      <w:proofErr w:type="spellStart"/>
       <w:r>
         <w:rPr>
           <w:rFonts w:ascii="Courier New" w:eastAsia="Times New Roman" w:hAnsi="Courier New" w:cs="Courier New"/>
@@ -647,7 +642,6 @@
         </w:rPr>
         <w:t>csv</w:t>
       </w:r>
-      <w:proofErr w:type="spellEnd"/>
     </w:p>
     <w:p>
       <w:pPr>
@@ -683,7 +677,6 @@
         </w:rPr>
         <w:t> </w:t>
       </w:r>
-      <w:proofErr w:type="spellStart"/>
       <w:proofErr w:type="gramStart"/>
       <w:r>
         <w:rPr>
@@ -694,7 +687,6 @@
         </w:rPr>
         <w:t>java.io.InputStreamReader</w:t>
       </w:r>
-      <w:proofErr w:type="spellEnd"/>
       <w:proofErr w:type="gramEnd"/>
     </w:p>
     <w:p>
@@ -731,8 +723,6 @@
         </w:rPr>
         <w:t> </w:t>
       </w:r>
-      <w:proofErr w:type="spellStart"/>
-      <w:proofErr w:type="gramStart"/>
       <w:r>
         <w:rPr>
           <w:rFonts w:ascii="Courier New" w:eastAsia="Times New Roman" w:hAnsi="Courier New" w:cs="Courier New"/>
@@ -742,8 +732,6 @@
         </w:rPr>
         <w:t>java.io.FileWriter</w:t>
       </w:r>
-      <w:proofErr w:type="spellEnd"/>
-      <w:proofErr w:type="gramEnd"/>
     </w:p>
     <w:p>
       <w:pPr>
@@ -768,27 +756,7 @@
           <w:szCs w:val="24"/>
           <w:lang w:eastAsia="ru-RU"/>
         </w:rPr>
-        <w:t xml:space="preserve">Все классы в программе должны быть задокументированы в формате </w:t>
-      </w:r>
-      <w:proofErr w:type="spellStart"/>
-      <w:r>
-        <w:rPr>
-          <w:rFonts w:eastAsia="Times New Roman" w:cs="Times New Roman"/>
-          <w:color w:val="212529"/>
-          <w:szCs w:val="24"/>
-          <w:lang w:eastAsia="ru-RU"/>
-        </w:rPr>
-        <w:t>javadoc</w:t>
-      </w:r>
-      <w:proofErr w:type="spellEnd"/>
-      <w:r>
-        <w:rPr>
-          <w:rFonts w:eastAsia="Times New Roman" w:cs="Times New Roman"/>
-          <w:color w:val="212529"/>
-          <w:szCs w:val="24"/>
-          <w:lang w:eastAsia="ru-RU"/>
-        </w:rPr>
-        <w:t>.</w:t>
+        <w:t>Все классы в программе должны быть задокументированы в формате javadoc.</w:t>
       </w:r>
     </w:p>
     <w:p>
@@ -814,27 +782,7 @@
           <w:szCs w:val="24"/>
           <w:lang w:eastAsia="ru-RU"/>
         </w:rPr>
-        <w:t xml:space="preserve">Программа должна корректно работать с неправильными данными (ошибки пользовательского ввода, </w:t>
-      </w:r>
-      <w:proofErr w:type="spellStart"/>
-      <w:r>
-        <w:rPr>
-          <w:rFonts w:eastAsia="Times New Roman" w:cs="Times New Roman"/>
-          <w:color w:val="212529"/>
-          <w:szCs w:val="24"/>
-          <w:lang w:eastAsia="ru-RU"/>
-        </w:rPr>
-        <w:t>отсутсвие</w:t>
-      </w:r>
-      <w:proofErr w:type="spellEnd"/>
-      <w:r>
-        <w:rPr>
-          <w:rFonts w:eastAsia="Times New Roman" w:cs="Times New Roman"/>
-          <w:color w:val="212529"/>
-          <w:szCs w:val="24"/>
-          <w:lang w:eastAsia="ru-RU"/>
-        </w:rPr>
-        <w:t xml:space="preserve"> прав доступа к файлу и т.п.).</w:t>
+        <w:t>Программа должна корректно работать с неправильными данными (ошибки пользовательского ввода, отсутсвие прав доступа к файлу и т.п.).</w:t>
       </w:r>
     </w:p>
     <w:p>
@@ -877,8 +825,6 @@
           <w:lang w:eastAsia="ru-RU"/>
         </w:rPr>
       </w:pPr>
-      <w:proofErr w:type="spellStart"/>
-      <w:proofErr w:type="gramStart"/>
       <w:r>
         <w:rPr>
           <w:rFonts w:ascii="Courier New" w:eastAsia="Times New Roman" w:hAnsi="Courier New" w:cs="Courier New"/>
@@ -888,25 +834,14 @@
         </w:rPr>
         <w:t>help</w:t>
       </w:r>
-      <w:proofErr w:type="spellEnd"/>
-      <w:r>
-        <w:rPr>
-          <w:rFonts w:eastAsia="Times New Roman" w:cs="Times New Roman"/>
-          <w:color w:val="212529"/>
-          <w:szCs w:val="24"/>
-          <w:lang w:eastAsia="ru-RU"/>
-        </w:rPr>
-        <w:t> :</w:t>
-      </w:r>
-      <w:proofErr w:type="gramEnd"/>
-      <w:r>
-        <w:rPr>
-          <w:rFonts w:eastAsia="Times New Roman" w:cs="Times New Roman"/>
-          <w:color w:val="212529"/>
-          <w:szCs w:val="24"/>
-          <w:lang w:eastAsia="ru-RU"/>
-        </w:rPr>
-        <w:t xml:space="preserve"> вывести справку по доступным командам</w:t>
+      <w:r>
+        <w:rPr>
+          <w:rFonts w:eastAsia="Times New Roman" w:cs="Times New Roman"/>
+          <w:color w:val="212529"/>
+          <w:szCs w:val="24"/>
+          <w:lang w:eastAsia="ru-RU"/>
+        </w:rPr>
+        <w:t> : вывести справку по доступным командам</w:t>
       </w:r>
     </w:p>
     <w:p>
@@ -925,8 +860,6 @@
           <w:lang w:eastAsia="ru-RU"/>
         </w:rPr>
       </w:pPr>
-      <w:proofErr w:type="spellStart"/>
-      <w:proofErr w:type="gramStart"/>
       <w:r>
         <w:rPr>
           <w:rFonts w:ascii="Courier New" w:eastAsia="Times New Roman" w:hAnsi="Courier New" w:cs="Courier New"/>
@@ -936,25 +869,14 @@
         </w:rPr>
         <w:t>info</w:t>
       </w:r>
-      <w:proofErr w:type="spellEnd"/>
-      <w:r>
-        <w:rPr>
-          <w:rFonts w:eastAsia="Times New Roman" w:cs="Times New Roman"/>
-          <w:color w:val="212529"/>
-          <w:szCs w:val="24"/>
-          <w:lang w:eastAsia="ru-RU"/>
-        </w:rPr>
-        <w:t> :</w:t>
-      </w:r>
-      <w:proofErr w:type="gramEnd"/>
-      <w:r>
-        <w:rPr>
-          <w:rFonts w:eastAsia="Times New Roman" w:cs="Times New Roman"/>
-          <w:color w:val="212529"/>
-          <w:szCs w:val="24"/>
-          <w:lang w:eastAsia="ru-RU"/>
-        </w:rPr>
-        <w:t xml:space="preserve"> вывести в стандартный поток вывода информацию о коллекции (тип, дата инициализации, количество элементов и т.д.)</w:t>
+      <w:r>
+        <w:rPr>
+          <w:rFonts w:eastAsia="Times New Roman" w:cs="Times New Roman"/>
+          <w:color w:val="212529"/>
+          <w:szCs w:val="24"/>
+          <w:lang w:eastAsia="ru-RU"/>
+        </w:rPr>
+        <w:t> : вывести в стандартный поток вывода информацию о коллекции (тип, дата инициализации, количество элементов и т.д.)</w:t>
       </w:r>
     </w:p>
     <w:p>
@@ -973,8 +895,6 @@
           <w:lang w:eastAsia="ru-RU"/>
         </w:rPr>
       </w:pPr>
-      <w:proofErr w:type="spellStart"/>
-      <w:proofErr w:type="gramStart"/>
       <w:r>
         <w:rPr>
           <w:rFonts w:ascii="Courier New" w:eastAsia="Times New Roman" w:hAnsi="Courier New" w:cs="Courier New"/>
@@ -984,25 +904,14 @@
         </w:rPr>
         <w:t>show</w:t>
       </w:r>
-      <w:proofErr w:type="spellEnd"/>
-      <w:r>
-        <w:rPr>
-          <w:rFonts w:eastAsia="Times New Roman" w:cs="Times New Roman"/>
-          <w:color w:val="212529"/>
-          <w:szCs w:val="24"/>
-          <w:lang w:eastAsia="ru-RU"/>
-        </w:rPr>
-        <w:t> :</w:t>
-      </w:r>
-      <w:proofErr w:type="gramEnd"/>
-      <w:r>
-        <w:rPr>
-          <w:rFonts w:eastAsia="Times New Roman" w:cs="Times New Roman"/>
-          <w:color w:val="212529"/>
-          <w:szCs w:val="24"/>
-          <w:lang w:eastAsia="ru-RU"/>
-        </w:rPr>
-        <w:t xml:space="preserve"> вывести в стандартный поток вывода все элементы коллекции в строковом представлении</w:t>
+      <w:r>
+        <w:rPr>
+          <w:rFonts w:eastAsia="Times New Roman" w:cs="Times New Roman"/>
+          <w:color w:val="212529"/>
+          <w:szCs w:val="24"/>
+          <w:lang w:eastAsia="ru-RU"/>
+        </w:rPr>
+        <w:t> : вывести в стандартный поток вывода все элементы коллекции в строковом представлении</w:t>
       </w:r>
     </w:p>
     <w:p>
@@ -1021,7 +930,6 @@
           <w:lang w:eastAsia="ru-RU"/>
         </w:rPr>
       </w:pPr>
-      <w:proofErr w:type="spellStart"/>
       <w:r>
         <w:rPr>
           <w:rFonts w:ascii="Courier New" w:eastAsia="Times New Roman" w:hAnsi="Courier New" w:cs="Courier New"/>
@@ -1029,57 +937,16 @@
           <w:szCs w:val="24"/>
           <w:lang w:eastAsia="ru-RU"/>
         </w:rPr>
-        <w:t>add</w:t>
-      </w:r>
-      <w:proofErr w:type="spellEnd"/>
-      <w:r>
-        <w:rPr>
-          <w:rFonts w:ascii="Courier New" w:eastAsia="Times New Roman" w:hAnsi="Courier New" w:cs="Courier New"/>
-          <w:color w:val="E83E8C"/>
-          <w:szCs w:val="24"/>
-          <w:lang w:eastAsia="ru-RU"/>
-        </w:rPr>
-        <w:t xml:space="preserve"> {</w:t>
-      </w:r>
-      <w:proofErr w:type="spellStart"/>
-      <w:r>
-        <w:rPr>
-          <w:rFonts w:ascii="Courier New" w:eastAsia="Times New Roman" w:hAnsi="Courier New" w:cs="Courier New"/>
-          <w:color w:val="E83E8C"/>
-          <w:szCs w:val="24"/>
-          <w:lang w:eastAsia="ru-RU"/>
-        </w:rPr>
-        <w:t>element</w:t>
-      </w:r>
-      <w:proofErr w:type="spellEnd"/>
-      <w:proofErr w:type="gramStart"/>
-      <w:r>
-        <w:rPr>
-          <w:rFonts w:ascii="Courier New" w:eastAsia="Times New Roman" w:hAnsi="Courier New" w:cs="Courier New"/>
-          <w:color w:val="E83E8C"/>
-          <w:szCs w:val="24"/>
-          <w:lang w:eastAsia="ru-RU"/>
-        </w:rPr>
-        <w:t>}</w:t>
-      </w:r>
-      <w:r>
-        <w:rPr>
-          <w:rFonts w:eastAsia="Times New Roman" w:cs="Times New Roman"/>
-          <w:color w:val="212529"/>
-          <w:szCs w:val="24"/>
-          <w:lang w:eastAsia="ru-RU"/>
-        </w:rPr>
-        <w:t> :</w:t>
-      </w:r>
-      <w:proofErr w:type="gramEnd"/>
-      <w:r>
-        <w:rPr>
-          <w:rFonts w:eastAsia="Times New Roman" w:cs="Times New Roman"/>
-          <w:color w:val="212529"/>
-          <w:szCs w:val="24"/>
-          <w:lang w:eastAsia="ru-RU"/>
-        </w:rPr>
-        <w:t xml:space="preserve"> добавить новый элемент в коллекцию</w:t>
+        <w:t>add {element}</w:t>
+      </w:r>
+      <w:r>
+        <w:rPr>
+          <w:rFonts w:eastAsia="Times New Roman" w:cs="Times New Roman"/>
+          <w:color w:val="212529"/>
+          <w:szCs w:val="24"/>
+          <w:lang w:eastAsia="ru-RU"/>
+        </w:rPr>
+        <w:t> : добавить новый элемент в коллекцию</w:t>
       </w:r>
     </w:p>
     <w:p>
@@ -1098,7 +965,6 @@
           <w:lang w:eastAsia="ru-RU"/>
         </w:rPr>
       </w:pPr>
-      <w:proofErr w:type="spellStart"/>
       <w:r>
         <w:rPr>
           <w:rFonts w:ascii="Courier New" w:eastAsia="Times New Roman" w:hAnsi="Courier New" w:cs="Courier New"/>
@@ -1106,97 +972,16 @@
           <w:szCs w:val="24"/>
           <w:lang w:eastAsia="ru-RU"/>
         </w:rPr>
-        <w:t>update</w:t>
-      </w:r>
-      <w:proofErr w:type="spellEnd"/>
-      <w:r>
-        <w:rPr>
-          <w:rFonts w:ascii="Courier New" w:eastAsia="Times New Roman" w:hAnsi="Courier New" w:cs="Courier New"/>
-          <w:color w:val="E83E8C"/>
-          <w:szCs w:val="24"/>
-          <w:lang w:eastAsia="ru-RU"/>
-        </w:rPr>
-        <w:t xml:space="preserve"> </w:t>
-      </w:r>
-      <w:proofErr w:type="spellStart"/>
-      <w:r>
-        <w:rPr>
-          <w:rFonts w:ascii="Courier New" w:eastAsia="Times New Roman" w:hAnsi="Courier New" w:cs="Courier New"/>
-          <w:color w:val="E83E8C"/>
-          <w:szCs w:val="24"/>
-          <w:lang w:eastAsia="ru-RU"/>
-        </w:rPr>
-        <w:t>id</w:t>
-      </w:r>
-      <w:proofErr w:type="spellEnd"/>
-      <w:r>
-        <w:rPr>
-          <w:rFonts w:ascii="Courier New" w:eastAsia="Times New Roman" w:hAnsi="Courier New" w:cs="Courier New"/>
-          <w:color w:val="E83E8C"/>
-          <w:szCs w:val="24"/>
-          <w:lang w:eastAsia="ru-RU"/>
-        </w:rPr>
-        <w:t xml:space="preserve"> {</w:t>
-      </w:r>
-      <w:proofErr w:type="spellStart"/>
-      <w:r>
-        <w:rPr>
-          <w:rFonts w:ascii="Courier New" w:eastAsia="Times New Roman" w:hAnsi="Courier New" w:cs="Courier New"/>
-          <w:color w:val="E83E8C"/>
-          <w:szCs w:val="24"/>
-          <w:lang w:eastAsia="ru-RU"/>
-        </w:rPr>
-        <w:t>element</w:t>
-      </w:r>
-      <w:proofErr w:type="spellEnd"/>
-      <w:proofErr w:type="gramStart"/>
-      <w:r>
-        <w:rPr>
-          <w:rFonts w:ascii="Courier New" w:eastAsia="Times New Roman" w:hAnsi="Courier New" w:cs="Courier New"/>
-          <w:color w:val="E83E8C"/>
-          <w:szCs w:val="24"/>
-          <w:lang w:eastAsia="ru-RU"/>
-        </w:rPr>
-        <w:t>}</w:t>
-      </w:r>
-      <w:r>
-        <w:rPr>
-          <w:rFonts w:eastAsia="Times New Roman" w:cs="Times New Roman"/>
-          <w:color w:val="212529"/>
-          <w:szCs w:val="24"/>
-          <w:lang w:eastAsia="ru-RU"/>
-        </w:rPr>
-        <w:t> :</w:t>
-      </w:r>
-      <w:proofErr w:type="gramEnd"/>
-      <w:r>
-        <w:rPr>
-          <w:rFonts w:eastAsia="Times New Roman" w:cs="Times New Roman"/>
-          <w:color w:val="212529"/>
-          <w:szCs w:val="24"/>
-          <w:lang w:eastAsia="ru-RU"/>
-        </w:rPr>
-        <w:t xml:space="preserve"> обновить значение элемента коллекции, </w:t>
-      </w:r>
-      <w:proofErr w:type="spellStart"/>
-      <w:r>
-        <w:rPr>
-          <w:rFonts w:eastAsia="Times New Roman" w:cs="Times New Roman"/>
-          <w:color w:val="212529"/>
-          <w:szCs w:val="24"/>
-          <w:lang w:eastAsia="ru-RU"/>
-        </w:rPr>
-        <w:t>id</w:t>
-      </w:r>
-      <w:proofErr w:type="spellEnd"/>
-      <w:r>
-        <w:rPr>
-          <w:rFonts w:eastAsia="Times New Roman" w:cs="Times New Roman"/>
-          <w:color w:val="212529"/>
-          <w:szCs w:val="24"/>
-          <w:lang w:eastAsia="ru-RU"/>
-        </w:rPr>
-        <w:t xml:space="preserve"> которого равен заданному</w:t>
+        <w:t>update id {element}</w:t>
+      </w:r>
+      <w:r>
+        <w:rPr>
+          <w:rFonts w:eastAsia="Times New Roman" w:cs="Times New Roman"/>
+          <w:color w:val="212529"/>
+          <w:szCs w:val="24"/>
+          <w:lang w:eastAsia="ru-RU"/>
+        </w:rPr>
+        <w:t> : обновить значение элемента коллекции, id которого равен заданному</w:t>
       </w:r>
     </w:p>
     <w:p>
@@ -1215,7 +1000,6 @@
           <w:lang w:eastAsia="ru-RU"/>
         </w:rPr>
       </w:pPr>
-      <w:proofErr w:type="spellStart"/>
       <w:r>
         <w:rPr>
           <w:rFonts w:ascii="Courier New" w:eastAsia="Times New Roman" w:hAnsi="Courier New" w:cs="Courier New"/>
@@ -1223,60 +1007,17 @@
           <w:szCs w:val="24"/>
           <w:lang w:eastAsia="ru-RU"/>
         </w:rPr>
-        <w:t>remove_by_id</w:t>
-      </w:r>
-      <w:proofErr w:type="spellEnd"/>
-      <w:r>
-        <w:rPr>
-          <w:rFonts w:ascii="Courier New" w:eastAsia="Times New Roman" w:hAnsi="Courier New" w:cs="Courier New"/>
-          <w:color w:val="E83E8C"/>
-          <w:szCs w:val="24"/>
-          <w:lang w:eastAsia="ru-RU"/>
-        </w:rPr>
-        <w:t xml:space="preserve"> </w:t>
-      </w:r>
-      <w:proofErr w:type="spellStart"/>
-      <w:proofErr w:type="gramStart"/>
-      <w:r>
-        <w:rPr>
-          <w:rFonts w:ascii="Courier New" w:eastAsia="Times New Roman" w:hAnsi="Courier New" w:cs="Courier New"/>
-          <w:color w:val="E83E8C"/>
-          <w:szCs w:val="24"/>
-          <w:lang w:eastAsia="ru-RU"/>
-        </w:rPr>
-        <w:t>id</w:t>
-      </w:r>
-      <w:proofErr w:type="spellEnd"/>
-      <w:r>
-        <w:rPr>
-          <w:rFonts w:eastAsia="Times New Roman" w:cs="Times New Roman"/>
-          <w:color w:val="212529"/>
-          <w:szCs w:val="24"/>
-          <w:lang w:eastAsia="ru-RU"/>
-        </w:rPr>
-        <w:t> :</w:t>
-      </w:r>
-      <w:proofErr w:type="gramEnd"/>
-      <w:r>
-        <w:rPr>
-          <w:rFonts w:eastAsia="Times New Roman" w:cs="Times New Roman"/>
-          <w:color w:val="212529"/>
-          <w:szCs w:val="24"/>
-          <w:lang w:eastAsia="ru-RU"/>
-        </w:rPr>
-        <w:t xml:space="preserve"> удалить элемент из коллекции по его </w:t>
-      </w:r>
-      <w:proofErr w:type="spellStart"/>
-      <w:r>
-        <w:rPr>
-          <w:rFonts w:eastAsia="Times New Roman" w:cs="Times New Roman"/>
-          <w:color w:val="212529"/>
-          <w:szCs w:val="24"/>
-          <w:lang w:eastAsia="ru-RU"/>
-        </w:rPr>
-        <w:t>id</w:t>
-      </w:r>
-      <w:proofErr w:type="spellEnd"/>
+        <w:t>remove_by_id id</w:t>
+      </w:r>
+      <w:r>
+        <w:rPr>
+          <w:rFonts w:eastAsia="Times New Roman" w:cs="Times New Roman"/>
+          <w:color w:val="212529"/>
+          <w:szCs w:val="24"/>
+          <w:lang w:eastAsia="ru-RU"/>
+        </w:rPr>
+        <w:t> : удалить элемент из коллекции по его id</w:t>
+      </w:r>
     </w:p>
     <w:p>
       <w:pPr>
@@ -1294,8 +1035,6 @@
           <w:lang w:eastAsia="ru-RU"/>
         </w:rPr>
       </w:pPr>
-      <w:proofErr w:type="spellStart"/>
-      <w:proofErr w:type="gramStart"/>
       <w:r>
         <w:rPr>
           <w:rFonts w:ascii="Courier New" w:eastAsia="Times New Roman" w:hAnsi="Courier New" w:cs="Courier New"/>
@@ -1305,25 +1044,14 @@
         </w:rPr>
         <w:t>clear</w:t>
       </w:r>
-      <w:proofErr w:type="spellEnd"/>
-      <w:r>
-        <w:rPr>
-          <w:rFonts w:eastAsia="Times New Roman" w:cs="Times New Roman"/>
-          <w:color w:val="212529"/>
-          <w:szCs w:val="24"/>
-          <w:lang w:eastAsia="ru-RU"/>
-        </w:rPr>
-        <w:t> :</w:t>
-      </w:r>
-      <w:proofErr w:type="gramEnd"/>
-      <w:r>
-        <w:rPr>
-          <w:rFonts w:eastAsia="Times New Roman" w:cs="Times New Roman"/>
-          <w:color w:val="212529"/>
-          <w:szCs w:val="24"/>
-          <w:lang w:eastAsia="ru-RU"/>
-        </w:rPr>
-        <w:t xml:space="preserve"> очистить коллекцию</w:t>
+      <w:r>
+        <w:rPr>
+          <w:rFonts w:eastAsia="Times New Roman" w:cs="Times New Roman"/>
+          <w:color w:val="212529"/>
+          <w:szCs w:val="24"/>
+          <w:lang w:eastAsia="ru-RU"/>
+        </w:rPr>
+        <w:t> : очистить коллекцию</w:t>
       </w:r>
     </w:p>
     <w:p>
@@ -1342,8 +1070,6 @@
           <w:lang w:eastAsia="ru-RU"/>
         </w:rPr>
       </w:pPr>
-      <w:proofErr w:type="spellStart"/>
-      <w:proofErr w:type="gramStart"/>
       <w:r>
         <w:rPr>
           <w:rFonts w:ascii="Courier New" w:eastAsia="Times New Roman" w:hAnsi="Courier New" w:cs="Courier New"/>
@@ -1353,25 +1079,14 @@
         </w:rPr>
         <w:t>save</w:t>
       </w:r>
-      <w:proofErr w:type="spellEnd"/>
-      <w:r>
-        <w:rPr>
-          <w:rFonts w:eastAsia="Times New Roman" w:cs="Times New Roman"/>
-          <w:color w:val="212529"/>
-          <w:szCs w:val="24"/>
-          <w:lang w:eastAsia="ru-RU"/>
-        </w:rPr>
-        <w:t> :</w:t>
-      </w:r>
-      <w:proofErr w:type="gramEnd"/>
-      <w:r>
-        <w:rPr>
-          <w:rFonts w:eastAsia="Times New Roman" w:cs="Times New Roman"/>
-          <w:color w:val="212529"/>
-          <w:szCs w:val="24"/>
-          <w:lang w:eastAsia="ru-RU"/>
-        </w:rPr>
-        <w:t xml:space="preserve"> сохранить коллекцию в файл</w:t>
+      <w:r>
+        <w:rPr>
+          <w:rFonts w:eastAsia="Times New Roman" w:cs="Times New Roman"/>
+          <w:color w:val="212529"/>
+          <w:szCs w:val="24"/>
+          <w:lang w:eastAsia="ru-RU"/>
+        </w:rPr>
+        <w:t> : сохранить коллекцию в файл</w:t>
       </w:r>
     </w:p>
     <w:p>
@@ -1390,7 +1105,6 @@
           <w:lang w:eastAsia="ru-RU"/>
         </w:rPr>
       </w:pPr>
-      <w:proofErr w:type="spellStart"/>
       <w:r>
         <w:rPr>
           <w:rFonts w:ascii="Courier New" w:eastAsia="Times New Roman" w:hAnsi="Courier New" w:cs="Courier New"/>
@@ -1398,57 +1112,16 @@
           <w:szCs w:val="24"/>
           <w:lang w:eastAsia="ru-RU"/>
         </w:rPr>
-        <w:t>execute_script</w:t>
-      </w:r>
-      <w:proofErr w:type="spellEnd"/>
-      <w:r>
-        <w:rPr>
-          <w:rFonts w:ascii="Courier New" w:eastAsia="Times New Roman" w:hAnsi="Courier New" w:cs="Courier New"/>
-          <w:color w:val="E83E8C"/>
-          <w:szCs w:val="24"/>
-          <w:lang w:eastAsia="ru-RU"/>
-        </w:rPr>
-        <w:t xml:space="preserve"> </w:t>
-      </w:r>
-      <w:proofErr w:type="spellStart"/>
-      <w:r>
-        <w:rPr>
-          <w:rFonts w:ascii="Courier New" w:eastAsia="Times New Roman" w:hAnsi="Courier New" w:cs="Courier New"/>
-          <w:color w:val="E83E8C"/>
-          <w:szCs w:val="24"/>
-          <w:lang w:eastAsia="ru-RU"/>
-        </w:rPr>
-        <w:t>file_</w:t>
-      </w:r>
-      <w:proofErr w:type="gramStart"/>
-      <w:r>
-        <w:rPr>
-          <w:rFonts w:ascii="Courier New" w:eastAsia="Times New Roman" w:hAnsi="Courier New" w:cs="Courier New"/>
-          <w:color w:val="E83E8C"/>
-          <w:szCs w:val="24"/>
-          <w:lang w:eastAsia="ru-RU"/>
-        </w:rPr>
-        <w:t>name</w:t>
-      </w:r>
-      <w:proofErr w:type="spellEnd"/>
-      <w:r>
-        <w:rPr>
-          <w:rFonts w:eastAsia="Times New Roman" w:cs="Times New Roman"/>
-          <w:color w:val="212529"/>
-          <w:szCs w:val="24"/>
-          <w:lang w:eastAsia="ru-RU"/>
-        </w:rPr>
-        <w:t> :</w:t>
-      </w:r>
-      <w:proofErr w:type="gramEnd"/>
-      <w:r>
-        <w:rPr>
-          <w:rFonts w:eastAsia="Times New Roman" w:cs="Times New Roman"/>
-          <w:color w:val="212529"/>
-          <w:szCs w:val="24"/>
-          <w:lang w:eastAsia="ru-RU"/>
-        </w:rPr>
-        <w:t xml:space="preserve"> считать и исполнить скрипт из указанного файла. В скрипте содержатся команды в таком же виде, в котором их вводит пользователь в интерактивном режиме.</w:t>
+        <w:t>execute_script file_name</w:t>
+      </w:r>
+      <w:r>
+        <w:rPr>
+          <w:rFonts w:eastAsia="Times New Roman" w:cs="Times New Roman"/>
+          <w:color w:val="212529"/>
+          <w:szCs w:val="24"/>
+          <w:lang w:eastAsia="ru-RU"/>
+        </w:rPr>
+        <w:t> : считать и исполнить скрипт из указанного файла. В скрипте содержатся команды в таком же виде, в котором их вводит пользователь в интерактивном режиме.</w:t>
       </w:r>
     </w:p>
     <w:p>
@@ -1467,8 +1140,6 @@
           <w:lang w:eastAsia="ru-RU"/>
         </w:rPr>
       </w:pPr>
-      <w:proofErr w:type="spellStart"/>
-      <w:proofErr w:type="gramStart"/>
       <w:r>
         <w:rPr>
           <w:rFonts w:ascii="Courier New" w:eastAsia="Times New Roman" w:hAnsi="Courier New" w:cs="Courier New"/>
@@ -1478,25 +1149,14 @@
         </w:rPr>
         <w:t>exit</w:t>
       </w:r>
-      <w:proofErr w:type="spellEnd"/>
-      <w:r>
-        <w:rPr>
-          <w:rFonts w:eastAsia="Times New Roman" w:cs="Times New Roman"/>
-          <w:color w:val="212529"/>
-          <w:szCs w:val="24"/>
-          <w:lang w:eastAsia="ru-RU"/>
-        </w:rPr>
-        <w:t> :</w:t>
-      </w:r>
-      <w:proofErr w:type="gramEnd"/>
-      <w:r>
-        <w:rPr>
-          <w:rFonts w:eastAsia="Times New Roman" w:cs="Times New Roman"/>
-          <w:color w:val="212529"/>
-          <w:szCs w:val="24"/>
-          <w:lang w:eastAsia="ru-RU"/>
-        </w:rPr>
-        <w:t xml:space="preserve"> завершить программу (без сохранения в файл)</w:t>
+      <w:r>
+        <w:rPr>
+          <w:rFonts w:eastAsia="Times New Roman" w:cs="Times New Roman"/>
+          <w:color w:val="212529"/>
+          <w:szCs w:val="24"/>
+          <w:lang w:eastAsia="ru-RU"/>
+        </w:rPr>
+        <w:t> : завершить программу (без сохранения в файл)</w:t>
       </w:r>
     </w:p>
     <w:p>
@@ -1515,7 +1175,6 @@
           <w:lang w:eastAsia="ru-RU"/>
         </w:rPr>
       </w:pPr>
-      <w:proofErr w:type="spellStart"/>
       <w:r>
         <w:rPr>
           <w:rFonts w:ascii="Courier New" w:eastAsia="Times New Roman" w:hAnsi="Courier New" w:cs="Courier New"/>
@@ -1523,37 +1182,16 @@
           <w:szCs w:val="24"/>
           <w:lang w:eastAsia="ru-RU"/>
         </w:rPr>
-        <w:t>remove_</w:t>
-      </w:r>
-      <w:proofErr w:type="gramStart"/>
-      <w:r>
-        <w:rPr>
-          <w:rFonts w:ascii="Courier New" w:eastAsia="Times New Roman" w:hAnsi="Courier New" w:cs="Courier New"/>
-          <w:color w:val="E83E8C"/>
-          <w:szCs w:val="24"/>
-          <w:lang w:eastAsia="ru-RU"/>
-        </w:rPr>
-        <w:t>first</w:t>
-      </w:r>
-      <w:proofErr w:type="spellEnd"/>
-      <w:r>
-        <w:rPr>
-          <w:rFonts w:eastAsia="Times New Roman" w:cs="Times New Roman"/>
-          <w:color w:val="212529"/>
-          <w:szCs w:val="24"/>
-          <w:lang w:eastAsia="ru-RU"/>
-        </w:rPr>
-        <w:t> :</w:t>
-      </w:r>
-      <w:proofErr w:type="gramEnd"/>
-      <w:r>
-        <w:rPr>
-          <w:rFonts w:eastAsia="Times New Roman" w:cs="Times New Roman"/>
-          <w:color w:val="212529"/>
-          <w:szCs w:val="24"/>
-          <w:lang w:eastAsia="ru-RU"/>
-        </w:rPr>
-        <w:t xml:space="preserve"> удалить первый элемент из коллекции</w:t>
+        <w:t>remove_first</w:t>
+      </w:r>
+      <w:r>
+        <w:rPr>
+          <w:rFonts w:eastAsia="Times New Roman" w:cs="Times New Roman"/>
+          <w:color w:val="212529"/>
+          <w:szCs w:val="24"/>
+          <w:lang w:eastAsia="ru-RU"/>
+        </w:rPr>
+        <w:t> : удалить первый элемент из коллекции</w:t>
       </w:r>
     </w:p>
     <w:p>
@@ -1572,7 +1210,6 @@
           <w:lang w:eastAsia="ru-RU"/>
         </w:rPr>
       </w:pPr>
-      <w:proofErr w:type="spellStart"/>
       <w:r>
         <w:rPr>
           <w:rFonts w:ascii="Courier New" w:eastAsia="Times New Roman" w:hAnsi="Courier New" w:cs="Courier New"/>
@@ -1580,57 +1217,16 @@
           <w:szCs w:val="24"/>
           <w:lang w:eastAsia="ru-RU"/>
         </w:rPr>
-        <w:t>add_if_min</w:t>
-      </w:r>
-      <w:proofErr w:type="spellEnd"/>
-      <w:r>
-        <w:rPr>
-          <w:rFonts w:ascii="Courier New" w:eastAsia="Times New Roman" w:hAnsi="Courier New" w:cs="Courier New"/>
-          <w:color w:val="E83E8C"/>
-          <w:szCs w:val="24"/>
-          <w:lang w:eastAsia="ru-RU"/>
-        </w:rPr>
-        <w:t xml:space="preserve"> {</w:t>
-      </w:r>
-      <w:proofErr w:type="spellStart"/>
-      <w:r>
-        <w:rPr>
-          <w:rFonts w:ascii="Courier New" w:eastAsia="Times New Roman" w:hAnsi="Courier New" w:cs="Courier New"/>
-          <w:color w:val="E83E8C"/>
-          <w:szCs w:val="24"/>
-          <w:lang w:eastAsia="ru-RU"/>
-        </w:rPr>
-        <w:t>element</w:t>
-      </w:r>
-      <w:proofErr w:type="spellEnd"/>
-      <w:proofErr w:type="gramStart"/>
-      <w:r>
-        <w:rPr>
-          <w:rFonts w:ascii="Courier New" w:eastAsia="Times New Roman" w:hAnsi="Courier New" w:cs="Courier New"/>
-          <w:color w:val="E83E8C"/>
-          <w:szCs w:val="24"/>
-          <w:lang w:eastAsia="ru-RU"/>
-        </w:rPr>
-        <w:t>}</w:t>
-      </w:r>
-      <w:r>
-        <w:rPr>
-          <w:rFonts w:eastAsia="Times New Roman" w:cs="Times New Roman"/>
-          <w:color w:val="212529"/>
-          <w:szCs w:val="24"/>
-          <w:lang w:eastAsia="ru-RU"/>
-        </w:rPr>
-        <w:t> :</w:t>
-      </w:r>
-      <w:proofErr w:type="gramEnd"/>
-      <w:r>
-        <w:rPr>
-          <w:rFonts w:eastAsia="Times New Roman" w:cs="Times New Roman"/>
-          <w:color w:val="212529"/>
-          <w:szCs w:val="24"/>
-          <w:lang w:eastAsia="ru-RU"/>
-        </w:rPr>
-        <w:t xml:space="preserve"> добавить новый элемент в коллекцию, если его значение меньше, чем у наименьшего элемента этой коллекции</w:t>
+        <w:t>add_if_min {element}</w:t>
+      </w:r>
+      <w:r>
+        <w:rPr>
+          <w:rFonts w:eastAsia="Times New Roman" w:cs="Times New Roman"/>
+          <w:color w:val="212529"/>
+          <w:szCs w:val="24"/>
+          <w:lang w:eastAsia="ru-RU"/>
+        </w:rPr>
+        <w:t> : добавить новый элемент в коллекцию, если его значение меньше, чем у наименьшего элемента этой коллекции</w:t>
       </w:r>
     </w:p>
     <w:p>
@@ -1649,8 +1245,6 @@
           <w:lang w:eastAsia="ru-RU"/>
         </w:rPr>
       </w:pPr>
-      <w:proofErr w:type="spellStart"/>
-      <w:proofErr w:type="gramStart"/>
       <w:r>
         <w:rPr>
           <w:rFonts w:ascii="Courier New" w:eastAsia="Times New Roman" w:hAnsi="Courier New" w:cs="Courier New"/>
@@ -1660,25 +1254,14 @@
         </w:rPr>
         <w:t>sort</w:t>
       </w:r>
-      <w:proofErr w:type="spellEnd"/>
-      <w:r>
-        <w:rPr>
-          <w:rFonts w:eastAsia="Times New Roman" w:cs="Times New Roman"/>
-          <w:color w:val="212529"/>
-          <w:szCs w:val="24"/>
-          <w:lang w:eastAsia="ru-RU"/>
-        </w:rPr>
-        <w:t> :</w:t>
-      </w:r>
-      <w:proofErr w:type="gramEnd"/>
-      <w:r>
-        <w:rPr>
-          <w:rFonts w:eastAsia="Times New Roman" w:cs="Times New Roman"/>
-          <w:color w:val="212529"/>
-          <w:szCs w:val="24"/>
-          <w:lang w:eastAsia="ru-RU"/>
-        </w:rPr>
-        <w:t xml:space="preserve"> отсортировать коллекцию в естественном порядке</w:t>
+      <w:r>
+        <w:rPr>
+          <w:rFonts w:eastAsia="Times New Roman" w:cs="Times New Roman"/>
+          <w:color w:val="212529"/>
+          <w:szCs w:val="24"/>
+          <w:lang w:eastAsia="ru-RU"/>
+        </w:rPr>
+        <w:t> : отсортировать коллекцию в естественном порядке</w:t>
       </w:r>
     </w:p>
     <w:p>
@@ -1697,7 +1280,6 @@
           <w:lang w:eastAsia="ru-RU"/>
         </w:rPr>
       </w:pPr>
-      <w:proofErr w:type="spellStart"/>
       <w:r>
         <w:rPr>
           <w:rFonts w:ascii="Courier New" w:eastAsia="Times New Roman" w:hAnsi="Courier New" w:cs="Courier New"/>
@@ -1705,68 +1287,16 @@
           <w:szCs w:val="24"/>
           <w:lang w:eastAsia="ru-RU"/>
         </w:rPr>
-        <w:t>remove_all_by_genre</w:t>
-      </w:r>
-      <w:proofErr w:type="spellEnd"/>
-      <w:r>
-        <w:rPr>
-          <w:rFonts w:ascii="Courier New" w:eastAsia="Times New Roman" w:hAnsi="Courier New" w:cs="Courier New"/>
-          <w:color w:val="E83E8C"/>
-          <w:szCs w:val="24"/>
-          <w:lang w:eastAsia="ru-RU"/>
-        </w:rPr>
-        <w:t xml:space="preserve"> </w:t>
-      </w:r>
-      <w:proofErr w:type="spellStart"/>
-      <w:proofErr w:type="gramStart"/>
-      <w:r>
-        <w:rPr>
-          <w:rFonts w:ascii="Courier New" w:eastAsia="Times New Roman" w:hAnsi="Courier New" w:cs="Courier New"/>
-          <w:color w:val="E83E8C"/>
-          <w:szCs w:val="24"/>
-          <w:lang w:eastAsia="ru-RU"/>
-        </w:rPr>
-        <w:t>genre</w:t>
-      </w:r>
-      <w:proofErr w:type="spellEnd"/>
-      <w:r>
-        <w:rPr>
-          <w:rFonts w:eastAsia="Times New Roman" w:cs="Times New Roman"/>
-          <w:color w:val="212529"/>
-          <w:szCs w:val="24"/>
-          <w:lang w:eastAsia="ru-RU"/>
-        </w:rPr>
-        <w:t> :</w:t>
-      </w:r>
-      <w:proofErr w:type="gramEnd"/>
-      <w:r>
-        <w:rPr>
-          <w:rFonts w:eastAsia="Times New Roman" w:cs="Times New Roman"/>
-          <w:color w:val="212529"/>
-          <w:szCs w:val="24"/>
-          <w:lang w:eastAsia="ru-RU"/>
-        </w:rPr>
-        <w:t xml:space="preserve"> удалить из коллекции все элементы, значение поля </w:t>
-      </w:r>
-      <w:proofErr w:type="spellStart"/>
-      <w:r>
-        <w:rPr>
-          <w:rFonts w:eastAsia="Times New Roman" w:cs="Times New Roman"/>
-          <w:color w:val="212529"/>
-          <w:szCs w:val="24"/>
-          <w:lang w:eastAsia="ru-RU"/>
-        </w:rPr>
-        <w:t>genre</w:t>
-      </w:r>
-      <w:proofErr w:type="spellEnd"/>
-      <w:r>
-        <w:rPr>
-          <w:rFonts w:eastAsia="Times New Roman" w:cs="Times New Roman"/>
-          <w:color w:val="212529"/>
-          <w:szCs w:val="24"/>
-          <w:lang w:eastAsia="ru-RU"/>
-        </w:rPr>
-        <w:t xml:space="preserve"> которого эквивалентно заданному</w:t>
+        <w:t>remove_all_by_genre genre</w:t>
+      </w:r>
+      <w:r>
+        <w:rPr>
+          <w:rFonts w:eastAsia="Times New Roman" w:cs="Times New Roman"/>
+          <w:color w:val="212529"/>
+          <w:szCs w:val="24"/>
+          <w:lang w:eastAsia="ru-RU"/>
+        </w:rPr>
+        <w:t> : удалить из коллекции все элементы, значение поля genre которого эквивалентно заданному</w:t>
       </w:r>
     </w:p>
     <w:p>
@@ -1785,7 +1315,6 @@
           <w:lang w:eastAsia="ru-RU"/>
         </w:rPr>
       </w:pPr>
-      <w:proofErr w:type="spellStart"/>
       <w:r>
         <w:rPr>
           <w:rFonts w:ascii="Courier New" w:eastAsia="Times New Roman" w:hAnsi="Courier New" w:cs="Courier New"/>
@@ -1794,57 +1323,16 @@
           <w:lang w:eastAsia="ru-RU"/>
         </w:rPr>
         <w:lastRenderedPageBreak/>
-        <w:t>print_field_ascending_</w:t>
-      </w:r>
-      <w:proofErr w:type="gramStart"/>
-      <w:r>
-        <w:rPr>
-          <w:rFonts w:ascii="Courier New" w:eastAsia="Times New Roman" w:hAnsi="Courier New" w:cs="Courier New"/>
-          <w:color w:val="E83E8C"/>
-          <w:szCs w:val="24"/>
-          <w:lang w:eastAsia="ru-RU"/>
-        </w:rPr>
-        <w:t>description</w:t>
-      </w:r>
-      <w:proofErr w:type="spellEnd"/>
-      <w:r>
-        <w:rPr>
-          <w:rFonts w:eastAsia="Times New Roman" w:cs="Times New Roman"/>
-          <w:color w:val="212529"/>
-          <w:szCs w:val="24"/>
-          <w:lang w:eastAsia="ru-RU"/>
-        </w:rPr>
-        <w:t> :</w:t>
-      </w:r>
-      <w:proofErr w:type="gramEnd"/>
-      <w:r>
-        <w:rPr>
-          <w:rFonts w:eastAsia="Times New Roman" w:cs="Times New Roman"/>
-          <w:color w:val="212529"/>
-          <w:szCs w:val="24"/>
-          <w:lang w:eastAsia="ru-RU"/>
-        </w:rPr>
-        <w:t xml:space="preserve"> вывести значения поля </w:t>
-      </w:r>
-      <w:proofErr w:type="spellStart"/>
-      <w:r>
-        <w:rPr>
-          <w:rFonts w:eastAsia="Times New Roman" w:cs="Times New Roman"/>
-          <w:color w:val="212529"/>
-          <w:szCs w:val="24"/>
-          <w:lang w:eastAsia="ru-RU"/>
-        </w:rPr>
-        <w:t>description</w:t>
-      </w:r>
-      <w:proofErr w:type="spellEnd"/>
-      <w:r>
-        <w:rPr>
-          <w:rFonts w:eastAsia="Times New Roman" w:cs="Times New Roman"/>
-          <w:color w:val="212529"/>
-          <w:szCs w:val="24"/>
-          <w:lang w:eastAsia="ru-RU"/>
-        </w:rPr>
-        <w:t xml:space="preserve"> всех элементов в порядке возрастания</w:t>
+        <w:t>print_field_ascending_description</w:t>
+      </w:r>
+      <w:r>
+        <w:rPr>
+          <w:rFonts w:eastAsia="Times New Roman" w:cs="Times New Roman"/>
+          <w:color w:val="212529"/>
+          <w:szCs w:val="24"/>
+          <w:lang w:eastAsia="ru-RU"/>
+        </w:rPr>
+        <w:t> : вывести значения поля description всех элементов в порядке возрастания</w:t>
       </w:r>
     </w:p>
     <w:p>
@@ -1863,7 +1351,6 @@
           <w:lang w:eastAsia="ru-RU"/>
         </w:rPr>
       </w:pPr>
-      <w:proofErr w:type="spellStart"/>
       <w:r>
         <w:rPr>
           <w:rFonts w:ascii="Courier New" w:eastAsia="Times New Roman" w:hAnsi="Courier New" w:cs="Courier New"/>
@@ -1871,57 +1358,16 @@
           <w:szCs w:val="24"/>
           <w:lang w:eastAsia="ru-RU"/>
         </w:rPr>
-        <w:t>print_field_descending_</w:t>
-      </w:r>
-      <w:proofErr w:type="gramStart"/>
-      <w:r>
-        <w:rPr>
-          <w:rFonts w:ascii="Courier New" w:eastAsia="Times New Roman" w:hAnsi="Courier New" w:cs="Courier New"/>
-          <w:color w:val="E83E8C"/>
-          <w:szCs w:val="24"/>
-          <w:lang w:eastAsia="ru-RU"/>
-        </w:rPr>
-        <w:t>description</w:t>
-      </w:r>
-      <w:proofErr w:type="spellEnd"/>
-      <w:r>
-        <w:rPr>
-          <w:rFonts w:eastAsia="Times New Roman" w:cs="Times New Roman"/>
-          <w:color w:val="212529"/>
-          <w:szCs w:val="24"/>
-          <w:lang w:eastAsia="ru-RU"/>
-        </w:rPr>
-        <w:t> :</w:t>
-      </w:r>
-      <w:proofErr w:type="gramEnd"/>
-      <w:r>
-        <w:rPr>
-          <w:rFonts w:eastAsia="Times New Roman" w:cs="Times New Roman"/>
-          <w:color w:val="212529"/>
-          <w:szCs w:val="24"/>
-          <w:lang w:eastAsia="ru-RU"/>
-        </w:rPr>
-        <w:t xml:space="preserve"> вывести значения поля </w:t>
-      </w:r>
-      <w:proofErr w:type="spellStart"/>
-      <w:r>
-        <w:rPr>
-          <w:rFonts w:eastAsia="Times New Roman" w:cs="Times New Roman"/>
-          <w:color w:val="212529"/>
-          <w:szCs w:val="24"/>
-          <w:lang w:eastAsia="ru-RU"/>
-        </w:rPr>
-        <w:t>description</w:t>
-      </w:r>
-      <w:proofErr w:type="spellEnd"/>
-      <w:r>
-        <w:rPr>
-          <w:rFonts w:eastAsia="Times New Roman" w:cs="Times New Roman"/>
-          <w:color w:val="212529"/>
-          <w:szCs w:val="24"/>
-          <w:lang w:eastAsia="ru-RU"/>
-        </w:rPr>
-        <w:t xml:space="preserve"> всех элементов в порядке убывания</w:t>
+        <w:t>print_field_descending_description</w:t>
+      </w:r>
+      <w:r>
+        <w:rPr>
+          <w:rFonts w:eastAsia="Times New Roman" w:cs="Times New Roman"/>
+          <w:color w:val="212529"/>
+          <w:szCs w:val="24"/>
+          <w:lang w:eastAsia="ru-RU"/>
+        </w:rPr>
+        <w:t> : вывести значения поля description всех элементов в порядке убывания</w:t>
       </w:r>
     </w:p>
     <w:p>
@@ -1971,27 +1417,7 @@
           <w:szCs w:val="24"/>
           <w:lang w:eastAsia="ru-RU"/>
         </w:rPr>
-        <w:t xml:space="preserve">Все аргументы команды, являющиеся стандартными типами данных (примитивные типы, классы-оболочки, </w:t>
-      </w:r>
-      <w:proofErr w:type="spellStart"/>
-      <w:r>
-        <w:rPr>
-          <w:rFonts w:eastAsia="Times New Roman" w:cs="Times New Roman"/>
-          <w:color w:val="212529"/>
-          <w:szCs w:val="24"/>
-          <w:lang w:eastAsia="ru-RU"/>
-        </w:rPr>
-        <w:t>String</w:t>
-      </w:r>
-      <w:proofErr w:type="spellEnd"/>
-      <w:r>
-        <w:rPr>
-          <w:rFonts w:eastAsia="Times New Roman" w:cs="Times New Roman"/>
-          <w:color w:val="212529"/>
-          <w:szCs w:val="24"/>
-          <w:lang w:eastAsia="ru-RU"/>
-        </w:rPr>
-        <w:t>, классы для хранения дат), должны вводиться в той же строке, что и имя команды.</w:t>
+        <w:t>Все аргументы команды, являющиеся стандартными типами данных (примитивные типы, классы-оболочки, String, классы для хранения дат), должны вводиться в той же строке, что и имя команды.</w:t>
       </w:r>
     </w:p>
     <w:p>
@@ -2069,27 +1495,7 @@
           <w:szCs w:val="24"/>
           <w:lang w:eastAsia="ru-RU"/>
         </w:rPr>
-        <w:t xml:space="preserve">Если поле является </w:t>
-      </w:r>
-      <w:proofErr w:type="spellStart"/>
-      <w:r>
-        <w:rPr>
-          <w:rFonts w:eastAsia="Times New Roman" w:cs="Times New Roman"/>
-          <w:color w:val="212529"/>
-          <w:szCs w:val="24"/>
-          <w:lang w:eastAsia="ru-RU"/>
-        </w:rPr>
-        <w:t>enum'ом</w:t>
-      </w:r>
-      <w:proofErr w:type="spellEnd"/>
-      <w:r>
-        <w:rPr>
-          <w:rFonts w:eastAsia="Times New Roman" w:cs="Times New Roman"/>
-          <w:color w:val="212529"/>
-          <w:szCs w:val="24"/>
-          <w:lang w:eastAsia="ru-RU"/>
-        </w:rPr>
-        <w:t>, то вводится имя одной из его констант (при этом список констант должен быть предварительно выведен).</w:t>
+        <w:t>Если поле является enum'ом, то вводится имя одной из его констант (при этом список констант должен быть предварительно выведен).</w:t>
       </w:r>
     </w:p>
     <w:p>
@@ -2115,27 +1521,7 @@
           <w:szCs w:val="24"/>
           <w:lang w:eastAsia="ru-RU"/>
         </w:rPr>
-        <w:t xml:space="preserve">При некорректном пользовательском вводе (введена строка, не являющаяся именем константы в </w:t>
-      </w:r>
-      <w:proofErr w:type="spellStart"/>
-      <w:r>
-        <w:rPr>
-          <w:rFonts w:eastAsia="Times New Roman" w:cs="Times New Roman"/>
-          <w:color w:val="212529"/>
-          <w:szCs w:val="24"/>
-          <w:lang w:eastAsia="ru-RU"/>
-        </w:rPr>
-        <w:t>enum'е</w:t>
-      </w:r>
-      <w:proofErr w:type="spellEnd"/>
-      <w:r>
-        <w:rPr>
-          <w:rFonts w:eastAsia="Times New Roman" w:cs="Times New Roman"/>
-          <w:color w:val="212529"/>
-          <w:szCs w:val="24"/>
-          <w:lang w:eastAsia="ru-RU"/>
-        </w:rPr>
-        <w:t>; введена строка вместо числа; введённое число не входит в указанные границы и т.п.) должно быть показано сообщение об ошибке и предложено повторить ввод поля.</w:t>
+        <w:t>При некорректном пользовательском вводе (введена строка, не являющаяся именем константы в enum'е; введена строка вместо числа; введённое число не входит в указанные границы и т.п.) должно быть показано сообщение об ошибке и предложено повторить ввод поля.</w:t>
       </w:r>
     </w:p>
     <w:p>
@@ -2161,27 +1547,7 @@
           <w:szCs w:val="24"/>
           <w:lang w:eastAsia="ru-RU"/>
         </w:rPr>
-        <w:t xml:space="preserve">Для ввода значений </w:t>
-      </w:r>
-      <w:proofErr w:type="spellStart"/>
-      <w:r>
-        <w:rPr>
-          <w:rFonts w:eastAsia="Times New Roman" w:cs="Times New Roman"/>
-          <w:color w:val="212529"/>
-          <w:szCs w:val="24"/>
-          <w:lang w:eastAsia="ru-RU"/>
-        </w:rPr>
-        <w:t>null</w:t>
-      </w:r>
-      <w:proofErr w:type="spellEnd"/>
-      <w:r>
-        <w:rPr>
-          <w:rFonts w:eastAsia="Times New Roman" w:cs="Times New Roman"/>
-          <w:color w:val="212529"/>
-          <w:szCs w:val="24"/>
-          <w:lang w:eastAsia="ru-RU"/>
-        </w:rPr>
-        <w:t xml:space="preserve"> использовать пустую строку.</w:t>
+        <w:t>Для ввода значений null использовать пустую строку.</w:t>
       </w:r>
     </w:p>
     <w:p>
@@ -2265,71 +1631,15 @@
           <w:lang w:eastAsia="ru-RU"/>
         </w:rPr>
       </w:pPr>
-      <w:proofErr w:type="spellStart"/>
-      <w:r>
-        <w:rPr>
-          <w:rFonts w:ascii="Courier New" w:eastAsia="Times New Roman" w:hAnsi="Courier New" w:cs="Courier New"/>
-          <w:color w:val="FFFFFF" w:themeColor="background1"/>
-          <w:sz w:val="20"/>
-          <w:szCs w:val="20"/>
-          <w:lang w:eastAsia="ru-RU"/>
-        </w:rPr>
-        <w:t>public</w:t>
-      </w:r>
-      <w:proofErr w:type="spellEnd"/>
-      <w:r>
-        <w:rPr>
-          <w:rFonts w:ascii="Courier New" w:eastAsia="Times New Roman" w:hAnsi="Courier New" w:cs="Courier New"/>
-          <w:color w:val="FFFFFF" w:themeColor="background1"/>
-          <w:sz w:val="20"/>
-          <w:szCs w:val="20"/>
-          <w:lang w:eastAsia="ru-RU"/>
-        </w:rPr>
-        <w:t xml:space="preserve"> </w:t>
-      </w:r>
-      <w:proofErr w:type="spellStart"/>
-      <w:r>
-        <w:rPr>
-          <w:rFonts w:ascii="Courier New" w:eastAsia="Times New Roman" w:hAnsi="Courier New" w:cs="Courier New"/>
-          <w:color w:val="FFFFFF" w:themeColor="background1"/>
-          <w:sz w:val="20"/>
-          <w:szCs w:val="20"/>
-          <w:lang w:eastAsia="ru-RU"/>
-        </w:rPr>
-        <w:t>class</w:t>
-      </w:r>
-      <w:proofErr w:type="spellEnd"/>
-      <w:r>
-        <w:rPr>
-          <w:rFonts w:ascii="Courier New" w:eastAsia="Times New Roman" w:hAnsi="Courier New" w:cs="Courier New"/>
-          <w:color w:val="FFFFFF" w:themeColor="background1"/>
-          <w:sz w:val="20"/>
-          <w:szCs w:val="20"/>
-          <w:lang w:eastAsia="ru-RU"/>
-        </w:rPr>
-        <w:t xml:space="preserve"> </w:t>
-      </w:r>
-      <w:proofErr w:type="spellStart"/>
-      <w:r>
-        <w:rPr>
-          <w:rFonts w:ascii="Courier New" w:eastAsia="Times New Roman" w:hAnsi="Courier New" w:cs="Courier New"/>
-          <w:color w:val="FFFFFF" w:themeColor="background1"/>
-          <w:sz w:val="20"/>
-          <w:szCs w:val="20"/>
-          <w:lang w:eastAsia="ru-RU"/>
-        </w:rPr>
-        <w:t>MusicBand</w:t>
-      </w:r>
-      <w:proofErr w:type="spellEnd"/>
-      <w:r>
-        <w:rPr>
-          <w:rFonts w:ascii="Courier New" w:eastAsia="Times New Roman" w:hAnsi="Courier New" w:cs="Courier New"/>
-          <w:color w:val="FFFFFF" w:themeColor="background1"/>
-          <w:sz w:val="20"/>
-          <w:szCs w:val="20"/>
-          <w:lang w:eastAsia="ru-RU"/>
-        </w:rPr>
-        <w:t xml:space="preserve"> {</w:t>
+      <w:r>
+        <w:rPr>
+          <w:rFonts w:ascii="Courier New" w:eastAsia="Times New Roman" w:hAnsi="Courier New" w:cs="Courier New"/>
+          <w:color w:val="FFFFFF" w:themeColor="background1"/>
+          <w:sz w:val="20"/>
+          <w:szCs w:val="20"/>
+          <w:lang w:eastAsia="ru-RU"/>
+        </w:rPr>
+        <w:t>public class MusicBand {</w:t>
       </w:r>
     </w:p>
     <w:p>
@@ -2371,73 +1681,7 @@
           <w:szCs w:val="20"/>
           <w:lang w:eastAsia="ru-RU"/>
         </w:rPr>
-        <w:t xml:space="preserve">    </w:t>
-      </w:r>
-      <w:proofErr w:type="spellStart"/>
-      <w:r>
-        <w:rPr>
-          <w:rFonts w:ascii="Courier New" w:eastAsia="Times New Roman" w:hAnsi="Courier New" w:cs="Courier New"/>
-          <w:color w:val="FFFFFF" w:themeColor="background1"/>
-          <w:sz w:val="20"/>
-          <w:szCs w:val="20"/>
-          <w:lang w:eastAsia="ru-RU"/>
-        </w:rPr>
-        <w:t>private</w:t>
-      </w:r>
-      <w:proofErr w:type="spellEnd"/>
-      <w:r>
-        <w:rPr>
-          <w:rFonts w:ascii="Courier New" w:eastAsia="Times New Roman" w:hAnsi="Courier New" w:cs="Courier New"/>
-          <w:color w:val="FFFFFF" w:themeColor="background1"/>
-          <w:sz w:val="20"/>
-          <w:szCs w:val="20"/>
-          <w:lang w:eastAsia="ru-RU"/>
-        </w:rPr>
-        <w:t xml:space="preserve"> Long </w:t>
-      </w:r>
-      <w:proofErr w:type="spellStart"/>
-      <w:r>
-        <w:rPr>
-          <w:rFonts w:ascii="Courier New" w:eastAsia="Times New Roman" w:hAnsi="Courier New" w:cs="Courier New"/>
-          <w:color w:val="FFFFFF" w:themeColor="background1"/>
-          <w:sz w:val="20"/>
-          <w:szCs w:val="20"/>
-          <w:lang w:eastAsia="ru-RU"/>
-        </w:rPr>
-        <w:t>id</w:t>
-      </w:r>
-      <w:proofErr w:type="spellEnd"/>
-      <w:r>
-        <w:rPr>
-          <w:rFonts w:ascii="Courier New" w:eastAsia="Times New Roman" w:hAnsi="Courier New" w:cs="Courier New"/>
-          <w:color w:val="FFFFFF" w:themeColor="background1"/>
-          <w:sz w:val="20"/>
-          <w:szCs w:val="20"/>
-          <w:lang w:eastAsia="ru-RU"/>
-        </w:rPr>
-        <w:t xml:space="preserve">; //Поле не может быть </w:t>
-      </w:r>
-      <w:proofErr w:type="spellStart"/>
-      <w:r>
-        <w:rPr>
-          <w:rFonts w:ascii="Courier New" w:eastAsia="Times New Roman" w:hAnsi="Courier New" w:cs="Courier New"/>
-          <w:color w:val="FFFFFF" w:themeColor="background1"/>
-          <w:sz w:val="20"/>
-          <w:szCs w:val="20"/>
-          <w:lang w:eastAsia="ru-RU"/>
-        </w:rPr>
-        <w:t>null</w:t>
-      </w:r>
-      <w:proofErr w:type="spellEnd"/>
-      <w:r>
-        <w:rPr>
-          <w:rFonts w:ascii="Courier New" w:eastAsia="Times New Roman" w:hAnsi="Courier New" w:cs="Courier New"/>
-          <w:color w:val="FFFFFF" w:themeColor="background1"/>
-          <w:sz w:val="20"/>
-          <w:szCs w:val="20"/>
-          <w:lang w:eastAsia="ru-RU"/>
-        </w:rPr>
-        <w:t>, Значение поля должно быть больше 0, Значение этого поля должно быть уникальным, Значение этого поля должно генерироваться автоматически</w:t>
+        <w:t xml:space="preserve">    private Long id; //Поле не может быть null, Значение поля должно быть больше 0, Значение этого поля должно быть уникальным, Значение этого поля должно генерироваться автоматически</w:t>
       </w:r>
     </w:p>
     <w:p>
@@ -2479,95 +1723,7 @@
           <w:szCs w:val="20"/>
           <w:lang w:eastAsia="ru-RU"/>
         </w:rPr>
-        <w:t xml:space="preserve">    </w:t>
-      </w:r>
-      <w:proofErr w:type="spellStart"/>
-      <w:r>
-        <w:rPr>
-          <w:rFonts w:ascii="Courier New" w:eastAsia="Times New Roman" w:hAnsi="Courier New" w:cs="Courier New"/>
-          <w:color w:val="FFFFFF" w:themeColor="background1"/>
-          <w:sz w:val="20"/>
-          <w:szCs w:val="20"/>
-          <w:lang w:eastAsia="ru-RU"/>
-        </w:rPr>
-        <w:t>private</w:t>
-      </w:r>
-      <w:proofErr w:type="spellEnd"/>
-      <w:r>
-        <w:rPr>
-          <w:rFonts w:ascii="Courier New" w:eastAsia="Times New Roman" w:hAnsi="Courier New" w:cs="Courier New"/>
-          <w:color w:val="FFFFFF" w:themeColor="background1"/>
-          <w:sz w:val="20"/>
-          <w:szCs w:val="20"/>
-          <w:lang w:eastAsia="ru-RU"/>
-        </w:rPr>
-        <w:t xml:space="preserve"> </w:t>
-      </w:r>
-      <w:proofErr w:type="spellStart"/>
-      <w:r>
-        <w:rPr>
-          <w:rFonts w:ascii="Courier New" w:eastAsia="Times New Roman" w:hAnsi="Courier New" w:cs="Courier New"/>
-          <w:color w:val="FFFFFF" w:themeColor="background1"/>
-          <w:sz w:val="20"/>
-          <w:szCs w:val="20"/>
-          <w:lang w:eastAsia="ru-RU"/>
-        </w:rPr>
-        <w:t>String</w:t>
-      </w:r>
-      <w:proofErr w:type="spellEnd"/>
-      <w:r>
-        <w:rPr>
-          <w:rFonts w:ascii="Courier New" w:eastAsia="Times New Roman" w:hAnsi="Courier New" w:cs="Courier New"/>
-          <w:color w:val="FFFFFF" w:themeColor="background1"/>
-          <w:sz w:val="20"/>
-          <w:szCs w:val="20"/>
-          <w:lang w:eastAsia="ru-RU"/>
-        </w:rPr>
-        <w:t xml:space="preserve"> </w:t>
-      </w:r>
-      <w:proofErr w:type="spellStart"/>
-      <w:r>
-        <w:rPr>
-          <w:rFonts w:ascii="Courier New" w:eastAsia="Times New Roman" w:hAnsi="Courier New" w:cs="Courier New"/>
-          <w:color w:val="FFFFFF" w:themeColor="background1"/>
-          <w:sz w:val="20"/>
-          <w:szCs w:val="20"/>
-          <w:lang w:eastAsia="ru-RU"/>
-        </w:rPr>
-        <w:t>name</w:t>
-      </w:r>
-      <w:proofErr w:type="spellEnd"/>
-      <w:r>
-        <w:rPr>
-          <w:rFonts w:ascii="Courier New" w:eastAsia="Times New Roman" w:hAnsi="Courier New" w:cs="Courier New"/>
-          <w:color w:val="FFFFFF" w:themeColor="background1"/>
-          <w:sz w:val="20"/>
-          <w:szCs w:val="20"/>
-          <w:lang w:eastAsia="ru-RU"/>
-        </w:rPr>
-        <w:t xml:space="preserve">; //Поле не может быть </w:t>
-      </w:r>
-      <w:proofErr w:type="spellStart"/>
-      <w:r>
-        <w:rPr>
-          <w:rFonts w:ascii="Courier New" w:eastAsia="Times New Roman" w:hAnsi="Courier New" w:cs="Courier New"/>
-          <w:color w:val="FFFFFF" w:themeColor="background1"/>
-          <w:sz w:val="20"/>
-          <w:szCs w:val="20"/>
-          <w:lang w:eastAsia="ru-RU"/>
-        </w:rPr>
-        <w:t>null</w:t>
-      </w:r>
-      <w:proofErr w:type="spellEnd"/>
-      <w:r>
-        <w:rPr>
-          <w:rFonts w:ascii="Courier New" w:eastAsia="Times New Roman" w:hAnsi="Courier New" w:cs="Courier New"/>
-          <w:color w:val="FFFFFF" w:themeColor="background1"/>
-          <w:sz w:val="20"/>
-          <w:szCs w:val="20"/>
-          <w:lang w:eastAsia="ru-RU"/>
-        </w:rPr>
-        <w:t>, Строка не может быть пустой</w:t>
+        <w:t xml:space="preserve">    private String name; //Поле не может быть null, Строка не может быть пустой</w:t>
       </w:r>
     </w:p>
     <w:p>
@@ -2619,29 +1775,7 @@
           <w:szCs w:val="20"/>
           <w:lang w:val="en-US" w:eastAsia="ru-RU"/>
         </w:rPr>
-        <w:t xml:space="preserve">private Coordinates </w:t>
-      </w:r>
-      <w:proofErr w:type="spellStart"/>
-      <w:r>
-        <w:rPr>
-          <w:rFonts w:ascii="Courier New" w:eastAsia="Times New Roman" w:hAnsi="Courier New" w:cs="Courier New"/>
-          <w:color w:val="FFFFFF" w:themeColor="background1"/>
-          <w:sz w:val="20"/>
-          <w:szCs w:val="20"/>
-          <w:lang w:val="en-US" w:eastAsia="ru-RU"/>
-        </w:rPr>
-        <w:t>coordinates</w:t>
-      </w:r>
-      <w:proofErr w:type="spellEnd"/>
-      <w:r>
-        <w:rPr>
-          <w:rFonts w:ascii="Courier New" w:eastAsia="Times New Roman" w:hAnsi="Courier New" w:cs="Courier New"/>
-          <w:color w:val="FFFFFF" w:themeColor="background1"/>
-          <w:sz w:val="20"/>
-          <w:szCs w:val="20"/>
-          <w:lang w:val="en-US" w:eastAsia="ru-RU"/>
-        </w:rPr>
-        <w:t>; //</w:t>
+        <w:t>private Coordinates coordinates; //</w:t>
       </w:r>
       <w:r>
         <w:rPr>
@@ -2765,105 +1899,15 @@
         </w:rPr>
         <w:t xml:space="preserve">    </w:t>
       </w:r>
-      <w:proofErr w:type="spellStart"/>
-      <w:r>
-        <w:rPr>
-          <w:rFonts w:ascii="Courier New" w:eastAsia="Times New Roman" w:hAnsi="Courier New" w:cs="Courier New"/>
-          <w:color w:val="FFFFFF" w:themeColor="background1"/>
-          <w:sz w:val="20"/>
-          <w:szCs w:val="20"/>
-          <w:lang w:eastAsia="ru-RU"/>
-        </w:rPr>
-        <w:t>private</w:t>
-      </w:r>
-      <w:proofErr w:type="spellEnd"/>
-      <w:r>
-        <w:rPr>
-          <w:rFonts w:ascii="Courier New" w:eastAsia="Times New Roman" w:hAnsi="Courier New" w:cs="Courier New"/>
-          <w:color w:val="FFFFFF" w:themeColor="background1"/>
-          <w:sz w:val="20"/>
-          <w:szCs w:val="20"/>
-          <w:lang w:eastAsia="ru-RU"/>
-        </w:rPr>
-        <w:t xml:space="preserve"> </w:t>
-      </w:r>
-      <w:proofErr w:type="spellStart"/>
-      <w:proofErr w:type="gramStart"/>
-      <w:r>
-        <w:rPr>
-          <w:rFonts w:ascii="Courier New" w:eastAsia="Times New Roman" w:hAnsi="Courier New" w:cs="Courier New"/>
-          <w:color w:val="FFFFFF" w:themeColor="background1"/>
-          <w:sz w:val="20"/>
-          <w:szCs w:val="20"/>
-          <w:lang w:eastAsia="ru-RU"/>
-        </w:rPr>
-        <w:t>java.time</w:t>
-      </w:r>
-      <w:proofErr w:type="gramEnd"/>
-      <w:r>
-        <w:rPr>
-          <w:rFonts w:ascii="Courier New" w:eastAsia="Times New Roman" w:hAnsi="Courier New" w:cs="Courier New"/>
-          <w:color w:val="FFFFFF" w:themeColor="background1"/>
-          <w:sz w:val="20"/>
-          <w:szCs w:val="20"/>
-          <w:lang w:eastAsia="ru-RU"/>
-        </w:rPr>
-        <w:t>.LocalDateTime</w:t>
-      </w:r>
-      <w:proofErr w:type="spellEnd"/>
-      <w:r>
-        <w:rPr>
-          <w:rFonts w:ascii="Courier New" w:eastAsia="Times New Roman" w:hAnsi="Courier New" w:cs="Courier New"/>
-          <w:color w:val="FFFFFF" w:themeColor="background1"/>
-          <w:sz w:val="20"/>
-          <w:szCs w:val="20"/>
-          <w:lang w:eastAsia="ru-RU"/>
-        </w:rPr>
-        <w:t xml:space="preserve"> </w:t>
-      </w:r>
-      <w:proofErr w:type="spellStart"/>
-      <w:r>
-        <w:rPr>
-          <w:rFonts w:ascii="Courier New" w:eastAsia="Times New Roman" w:hAnsi="Courier New" w:cs="Courier New"/>
-          <w:color w:val="FFFFFF" w:themeColor="background1"/>
-          <w:sz w:val="20"/>
-          <w:szCs w:val="20"/>
-          <w:lang w:eastAsia="ru-RU"/>
-        </w:rPr>
-        <w:t>creationDate</w:t>
-      </w:r>
-      <w:proofErr w:type="spellEnd"/>
-      <w:r>
-        <w:rPr>
-          <w:rFonts w:ascii="Courier New" w:eastAsia="Times New Roman" w:hAnsi="Courier New" w:cs="Courier New"/>
-          <w:color w:val="FFFFFF" w:themeColor="background1"/>
-          <w:sz w:val="20"/>
-          <w:szCs w:val="20"/>
-          <w:lang w:eastAsia="ru-RU"/>
-        </w:rPr>
-        <w:t xml:space="preserve">; //Поле не может быть </w:t>
-      </w:r>
-      <w:proofErr w:type="spellStart"/>
-      <w:r>
-        <w:rPr>
-          <w:rFonts w:ascii="Courier New" w:eastAsia="Times New Roman" w:hAnsi="Courier New" w:cs="Courier New"/>
-          <w:color w:val="FFFFFF" w:themeColor="background1"/>
-          <w:sz w:val="20"/>
-          <w:szCs w:val="20"/>
-          <w:lang w:eastAsia="ru-RU"/>
-        </w:rPr>
-        <w:t>null</w:t>
-      </w:r>
-      <w:proofErr w:type="spellEnd"/>
-      <w:r>
-        <w:rPr>
-          <w:rFonts w:ascii="Courier New" w:eastAsia="Times New Roman" w:hAnsi="Courier New" w:cs="Courier New"/>
-          <w:color w:val="FFFFFF" w:themeColor="background1"/>
-          <w:sz w:val="20"/>
-          <w:szCs w:val="20"/>
-          <w:lang w:eastAsia="ru-RU"/>
-        </w:rPr>
-        <w:t>, Значение этого поля должно генерироваться автоматически</w:t>
+      <w:r>
+        <w:rPr>
+          <w:rFonts w:ascii="Courier New" w:eastAsia="Times New Roman" w:hAnsi="Courier New" w:cs="Courier New"/>
+          <w:color w:val="FFFFFF" w:themeColor="background1"/>
+          <w:sz w:val="20"/>
+          <w:szCs w:val="20"/>
+          <w:lang w:eastAsia="ru-RU"/>
+        </w:rPr>
+        <w:t>private java.time.LocalDateTime creationDate; //Поле не может быть null, Значение этого поля должно генерироваться автоматически</w:t>
       </w:r>
     </w:p>
     <w:p>
@@ -2905,73 +1949,7 @@
           <w:szCs w:val="20"/>
           <w:lang w:eastAsia="ru-RU"/>
         </w:rPr>
-        <w:t xml:space="preserve">    </w:t>
-      </w:r>
-      <w:proofErr w:type="spellStart"/>
-      <w:r>
-        <w:rPr>
-          <w:rFonts w:ascii="Courier New" w:eastAsia="Times New Roman" w:hAnsi="Courier New" w:cs="Courier New"/>
-          <w:color w:val="FFFFFF" w:themeColor="background1"/>
-          <w:sz w:val="20"/>
-          <w:szCs w:val="20"/>
-          <w:lang w:eastAsia="ru-RU"/>
-        </w:rPr>
-        <w:t>private</w:t>
-      </w:r>
-      <w:proofErr w:type="spellEnd"/>
-      <w:r>
-        <w:rPr>
-          <w:rFonts w:ascii="Courier New" w:eastAsia="Times New Roman" w:hAnsi="Courier New" w:cs="Courier New"/>
-          <w:color w:val="FFFFFF" w:themeColor="background1"/>
-          <w:sz w:val="20"/>
-          <w:szCs w:val="20"/>
-          <w:lang w:eastAsia="ru-RU"/>
-        </w:rPr>
-        <w:t xml:space="preserve"> Long </w:t>
-      </w:r>
-      <w:proofErr w:type="spellStart"/>
-      <w:r>
-        <w:rPr>
-          <w:rFonts w:ascii="Courier New" w:eastAsia="Times New Roman" w:hAnsi="Courier New" w:cs="Courier New"/>
-          <w:color w:val="FFFFFF" w:themeColor="background1"/>
-          <w:sz w:val="20"/>
-          <w:szCs w:val="20"/>
-          <w:lang w:eastAsia="ru-RU"/>
-        </w:rPr>
-        <w:t>numberOfParticipants</w:t>
-      </w:r>
-      <w:proofErr w:type="spellEnd"/>
-      <w:r>
-        <w:rPr>
-          <w:rFonts w:ascii="Courier New" w:eastAsia="Times New Roman" w:hAnsi="Courier New" w:cs="Courier New"/>
-          <w:color w:val="FFFFFF" w:themeColor="background1"/>
-          <w:sz w:val="20"/>
-          <w:szCs w:val="20"/>
-          <w:lang w:eastAsia="ru-RU"/>
-        </w:rPr>
-        <w:t xml:space="preserve">; //Поле может быть </w:t>
-      </w:r>
-      <w:proofErr w:type="spellStart"/>
-      <w:r>
-        <w:rPr>
-          <w:rFonts w:ascii="Courier New" w:eastAsia="Times New Roman" w:hAnsi="Courier New" w:cs="Courier New"/>
-          <w:color w:val="FFFFFF" w:themeColor="background1"/>
-          <w:sz w:val="20"/>
-          <w:szCs w:val="20"/>
-          <w:lang w:eastAsia="ru-RU"/>
-        </w:rPr>
-        <w:t>null</w:t>
-      </w:r>
-      <w:proofErr w:type="spellEnd"/>
-      <w:r>
-        <w:rPr>
-          <w:rFonts w:ascii="Courier New" w:eastAsia="Times New Roman" w:hAnsi="Courier New" w:cs="Courier New"/>
-          <w:color w:val="FFFFFF" w:themeColor="background1"/>
-          <w:sz w:val="20"/>
-          <w:szCs w:val="20"/>
-          <w:lang w:eastAsia="ru-RU"/>
-        </w:rPr>
-        <w:t>, Значение поля должно быть больше 0</w:t>
+        <w:t xml:space="preserve">    private Long numberOfParticipants; //Поле может быть null, Значение поля должно быть больше 0</w:t>
       </w:r>
     </w:p>
     <w:p>
@@ -3013,73 +1991,7 @@
           <w:szCs w:val="20"/>
           <w:lang w:eastAsia="ru-RU"/>
         </w:rPr>
-        <w:t xml:space="preserve">    </w:t>
-      </w:r>
-      <w:proofErr w:type="spellStart"/>
-      <w:r>
-        <w:rPr>
-          <w:rFonts w:ascii="Courier New" w:eastAsia="Times New Roman" w:hAnsi="Courier New" w:cs="Courier New"/>
-          <w:color w:val="FFFFFF" w:themeColor="background1"/>
-          <w:sz w:val="20"/>
-          <w:szCs w:val="20"/>
-          <w:lang w:eastAsia="ru-RU"/>
-        </w:rPr>
-        <w:t>private</w:t>
-      </w:r>
-      <w:proofErr w:type="spellEnd"/>
-      <w:r>
-        <w:rPr>
-          <w:rFonts w:ascii="Courier New" w:eastAsia="Times New Roman" w:hAnsi="Courier New" w:cs="Courier New"/>
-          <w:color w:val="FFFFFF" w:themeColor="background1"/>
-          <w:sz w:val="20"/>
-          <w:szCs w:val="20"/>
-          <w:lang w:eastAsia="ru-RU"/>
-        </w:rPr>
-        <w:t xml:space="preserve"> Long </w:t>
-      </w:r>
-      <w:proofErr w:type="spellStart"/>
-      <w:r>
-        <w:rPr>
-          <w:rFonts w:ascii="Courier New" w:eastAsia="Times New Roman" w:hAnsi="Courier New" w:cs="Courier New"/>
-          <w:color w:val="FFFFFF" w:themeColor="background1"/>
-          <w:sz w:val="20"/>
-          <w:szCs w:val="20"/>
-          <w:lang w:eastAsia="ru-RU"/>
-        </w:rPr>
-        <w:t>albumsCount</w:t>
-      </w:r>
-      <w:proofErr w:type="spellEnd"/>
-      <w:r>
-        <w:rPr>
-          <w:rFonts w:ascii="Courier New" w:eastAsia="Times New Roman" w:hAnsi="Courier New" w:cs="Courier New"/>
-          <w:color w:val="FFFFFF" w:themeColor="background1"/>
-          <w:sz w:val="20"/>
-          <w:szCs w:val="20"/>
-          <w:lang w:eastAsia="ru-RU"/>
-        </w:rPr>
-        <w:t xml:space="preserve">; //Поле может быть </w:t>
-      </w:r>
-      <w:proofErr w:type="spellStart"/>
-      <w:r>
-        <w:rPr>
-          <w:rFonts w:ascii="Courier New" w:eastAsia="Times New Roman" w:hAnsi="Courier New" w:cs="Courier New"/>
-          <w:color w:val="FFFFFF" w:themeColor="background1"/>
-          <w:sz w:val="20"/>
-          <w:szCs w:val="20"/>
-          <w:lang w:eastAsia="ru-RU"/>
-        </w:rPr>
-        <w:t>null</w:t>
-      </w:r>
-      <w:proofErr w:type="spellEnd"/>
-      <w:r>
-        <w:rPr>
-          <w:rFonts w:ascii="Courier New" w:eastAsia="Times New Roman" w:hAnsi="Courier New" w:cs="Courier New"/>
-          <w:color w:val="FFFFFF" w:themeColor="background1"/>
-          <w:sz w:val="20"/>
-          <w:szCs w:val="20"/>
-          <w:lang w:eastAsia="ru-RU"/>
-        </w:rPr>
-        <w:t>, Значение поля должно быть больше 0</w:t>
+        <w:t xml:space="preserve">    private Long albumsCount; //Поле может быть null, Значение поля должно быть больше 0</w:t>
       </w:r>
     </w:p>
     <w:p>
@@ -3253,29 +2165,7 @@
           <w:szCs w:val="20"/>
           <w:lang w:val="en-US" w:eastAsia="ru-RU"/>
         </w:rPr>
-        <w:t xml:space="preserve">    private </w:t>
-      </w:r>
-      <w:proofErr w:type="spellStart"/>
-      <w:r>
-        <w:rPr>
-          <w:rFonts w:ascii="Courier New" w:eastAsia="Times New Roman" w:hAnsi="Courier New" w:cs="Courier New"/>
-          <w:color w:val="FFFFFF" w:themeColor="background1"/>
-          <w:sz w:val="20"/>
-          <w:szCs w:val="20"/>
-          <w:lang w:val="en-US" w:eastAsia="ru-RU"/>
-        </w:rPr>
-        <w:t>MusicGenre</w:t>
-      </w:r>
-      <w:proofErr w:type="spellEnd"/>
-      <w:r>
-        <w:rPr>
-          <w:rFonts w:ascii="Courier New" w:eastAsia="Times New Roman" w:hAnsi="Courier New" w:cs="Courier New"/>
-          <w:color w:val="FFFFFF" w:themeColor="background1"/>
-          <w:sz w:val="20"/>
-          <w:szCs w:val="20"/>
-          <w:lang w:val="en-US" w:eastAsia="ru-RU"/>
-        </w:rPr>
-        <w:t xml:space="preserve"> genre; //</w:t>
+        <w:t xml:space="preserve">    private MusicGenre genre; //</w:t>
       </w:r>
       <w:r>
         <w:rPr>
@@ -3377,29 +2267,7 @@
           <w:szCs w:val="20"/>
           <w:lang w:val="en-US" w:eastAsia="ru-RU"/>
         </w:rPr>
-        <w:t xml:space="preserve">    private Studio </w:t>
-      </w:r>
-      <w:proofErr w:type="spellStart"/>
-      <w:r>
-        <w:rPr>
-          <w:rFonts w:ascii="Courier New" w:eastAsia="Times New Roman" w:hAnsi="Courier New" w:cs="Courier New"/>
-          <w:color w:val="FFFFFF" w:themeColor="background1"/>
-          <w:sz w:val="20"/>
-          <w:szCs w:val="20"/>
-          <w:lang w:val="en-US" w:eastAsia="ru-RU"/>
-        </w:rPr>
-        <w:t>studio</w:t>
-      </w:r>
-      <w:proofErr w:type="spellEnd"/>
-      <w:r>
-        <w:rPr>
-          <w:rFonts w:ascii="Courier New" w:eastAsia="Times New Roman" w:hAnsi="Courier New" w:cs="Courier New"/>
-          <w:color w:val="FFFFFF" w:themeColor="background1"/>
-          <w:sz w:val="20"/>
-          <w:szCs w:val="20"/>
-          <w:lang w:val="en-US" w:eastAsia="ru-RU"/>
-        </w:rPr>
-        <w:t>; //</w:t>
+        <w:t xml:space="preserve">    private Studio studio; //</w:t>
       </w:r>
       <w:r>
         <w:rPr>
@@ -3749,62 +2617,16 @@
         </w:rPr>
         <w:t xml:space="preserve">    </w:t>
       </w:r>
-      <w:proofErr w:type="spellStart"/>
-      <w:r>
-        <w:rPr>
-          <w:rFonts w:ascii="Courier New" w:eastAsia="Times New Roman" w:hAnsi="Courier New" w:cs="Courier New"/>
-          <w:color w:val="FFFFFF" w:themeColor="background1"/>
-          <w:sz w:val="20"/>
-          <w:szCs w:val="20"/>
-          <w:lang w:eastAsia="ru-RU"/>
-        </w:rPr>
-        <w:t>private</w:t>
-      </w:r>
-      <w:proofErr w:type="spellEnd"/>
-      <w:r>
-        <w:rPr>
-          <w:rFonts w:ascii="Courier New" w:eastAsia="Times New Roman" w:hAnsi="Courier New" w:cs="Courier New"/>
-          <w:color w:val="FFFFFF" w:themeColor="background1"/>
-          <w:sz w:val="20"/>
-          <w:szCs w:val="20"/>
-          <w:lang w:eastAsia="ru-RU"/>
-        </w:rPr>
-        <w:t xml:space="preserve"> </w:t>
-      </w:r>
-      <w:proofErr w:type="spellStart"/>
-      <w:r>
-        <w:rPr>
-          <w:rFonts w:ascii="Courier New" w:eastAsia="Times New Roman" w:hAnsi="Courier New" w:cs="Courier New"/>
-          <w:color w:val="FFFFFF" w:themeColor="background1"/>
-          <w:sz w:val="20"/>
-          <w:szCs w:val="20"/>
-          <w:lang w:eastAsia="ru-RU"/>
-        </w:rPr>
-        <w:t>Integer</w:t>
-      </w:r>
-      <w:proofErr w:type="spellEnd"/>
-      <w:r>
-        <w:rPr>
-          <w:rFonts w:ascii="Courier New" w:eastAsia="Times New Roman" w:hAnsi="Courier New" w:cs="Courier New"/>
-          <w:color w:val="FFFFFF" w:themeColor="background1"/>
-          <w:sz w:val="20"/>
-          <w:szCs w:val="20"/>
-          <w:lang w:eastAsia="ru-RU"/>
-        </w:rPr>
-        <w:t xml:space="preserve"> y; //Максимальное значение поля: 295, Поле не может быть </w:t>
-      </w:r>
-      <w:proofErr w:type="spellStart"/>
-      <w:r>
-        <w:rPr>
-          <w:rFonts w:ascii="Courier New" w:eastAsia="Times New Roman" w:hAnsi="Courier New" w:cs="Courier New"/>
-          <w:color w:val="FFFFFF" w:themeColor="background1"/>
-          <w:sz w:val="20"/>
-          <w:szCs w:val="20"/>
-          <w:lang w:eastAsia="ru-RU"/>
-        </w:rPr>
-        <w:t>null</w:t>
-      </w:r>
-      <w:proofErr w:type="spellEnd"/>
+      <w:r>
+        <w:rPr>
+          <w:rFonts w:ascii="Courier New" w:eastAsia="Times New Roman" w:hAnsi="Courier New" w:cs="Courier New"/>
+          <w:color w:val="FFFFFF" w:themeColor="background1"/>
+          <w:sz w:val="20"/>
+          <w:szCs w:val="20"/>
+          <w:lang w:eastAsia="ru-RU"/>
+        </w:rPr>
+        <w:t>private Integer y; //Максимальное значение поля: 295, Поле не может быть null</w:t>
+      </w:r>
     </w:p>
     <w:p>
       <w:pPr>
@@ -4195,51 +3017,7 @@
           <w:szCs w:val="20"/>
           <w:lang w:val="en-US" w:eastAsia="ru-RU"/>
         </w:rPr>
-        <w:t xml:space="preserve">public </w:t>
-      </w:r>
-      <w:proofErr w:type="spellStart"/>
-      <w:r>
-        <w:rPr>
-          <w:rFonts w:ascii="Courier New" w:eastAsia="Times New Roman" w:hAnsi="Courier New" w:cs="Courier New"/>
-          <w:color w:val="FFFFFF" w:themeColor="background1"/>
-          <w:sz w:val="20"/>
-          <w:szCs w:val="20"/>
-          <w:lang w:val="en-US" w:eastAsia="ru-RU"/>
-        </w:rPr>
-        <w:t>enum</w:t>
-      </w:r>
-      <w:proofErr w:type="spellEnd"/>
-      <w:r>
-        <w:rPr>
-          <w:rFonts w:ascii="Courier New" w:eastAsia="Times New Roman" w:hAnsi="Courier New" w:cs="Courier New"/>
-          <w:color w:val="FFFFFF" w:themeColor="background1"/>
-          <w:sz w:val="20"/>
-          <w:szCs w:val="20"/>
-          <w:lang w:val="en-US" w:eastAsia="ru-RU"/>
-        </w:rPr>
-        <w:t xml:space="preserve"> </w:t>
-      </w:r>
-      <w:proofErr w:type="spellStart"/>
-      <w:r>
-        <w:rPr>
-          <w:rFonts w:ascii="Courier New" w:eastAsia="Times New Roman" w:hAnsi="Courier New" w:cs="Courier New"/>
-          <w:color w:val="FFFFFF" w:themeColor="background1"/>
-          <w:sz w:val="20"/>
-          <w:szCs w:val="20"/>
-          <w:lang w:val="en-US" w:eastAsia="ru-RU"/>
-        </w:rPr>
-        <w:t>MusicGenre</w:t>
-      </w:r>
-      <w:proofErr w:type="spellEnd"/>
-      <w:r>
-        <w:rPr>
-          <w:rFonts w:ascii="Courier New" w:eastAsia="Times New Roman" w:hAnsi="Courier New" w:cs="Courier New"/>
-          <w:color w:val="FFFFFF" w:themeColor="background1"/>
-          <w:sz w:val="20"/>
-          <w:szCs w:val="20"/>
-          <w:lang w:val="en-US" w:eastAsia="ru-RU"/>
-        </w:rPr>
-        <w:t xml:space="preserve"> {</w:t>
+        <w:t>public enum MusicGenre {</w:t>
       </w:r>
     </w:p>
     <w:p>
@@ -4513,13 +3291,7 @@
         <w:fldChar w:fldCharType="separate"/>
       </w:r>
       <w:r>
-        <w:t>Рисунк</w:t>
-      </w:r>
-      <w:r>
-        <w:t>е</w:t>
-      </w:r>
-      <w:r>
-        <w:t xml:space="preserve"> </w:t>
+        <w:t xml:space="preserve">Рисунке </w:t>
       </w:r>
       <w:r>
         <w:rPr>
@@ -4543,10 +3315,10 @@
           <w:noProof/>
         </w:rPr>
         <w:drawing>
-          <wp:inline distT="0" distB="0" distL="0" distR="0" wp14:anchorId="3216D1CA" wp14:editId="6C00D157">
-            <wp:extent cx="5935980" cy="1402080"/>
-            <wp:effectExtent l="0" t="0" r="7620" b="7620"/>
-            <wp:docPr id="3" name="Рисунок 3"/>
+          <wp:inline distT="0" distB="0" distL="0" distR="0" wp14:anchorId="05401821" wp14:editId="44ED9B9F">
+            <wp:extent cx="5920740" cy="1112520"/>
+            <wp:effectExtent l="0" t="0" r="3810" b="0"/>
+            <wp:docPr id="1" name="Рисунок 1"/>
             <wp:cNvGraphicFramePr>
               <a:graphicFrameLocks xmlns:a="http://schemas.openxmlformats.org/drawingml/2006/main" noChangeAspect="1"/>
             </wp:cNvGraphicFramePr>
@@ -4554,7 +3326,7 @@
               <a:graphicData uri="http://schemas.openxmlformats.org/drawingml/2006/picture">
                 <pic:pic xmlns:pic="http://schemas.openxmlformats.org/drawingml/2006/picture">
                   <pic:nvPicPr>
-                    <pic:cNvPr id="0" name="Picture 2"/>
+                    <pic:cNvPr id="0" name="Picture 1"/>
                     <pic:cNvPicPr>
                       <a:picLocks noChangeAspect="1" noChangeArrowheads="1"/>
                     </pic:cNvPicPr>
@@ -4575,7 +3347,7 @@
                   <pic:spPr bwMode="auto">
                     <a:xfrm>
                       <a:off x="0" y="0"/>
-                      <a:ext cx="5935980" cy="1402080"/>
+                      <a:ext cx="5920740" cy="1112520"/>
                     </a:xfrm>
                     <a:prstGeom prst="rect">
                       <a:avLst/>
@@ -4600,27 +3372,14 @@
       <w:r>
         <w:t xml:space="preserve">Рисунок </w:t>
       </w:r>
-      <w:r>
-        <w:fldChar w:fldCharType="begin"/>
-      </w:r>
-      <w:r>
-        <w:instrText xml:space="preserve"> SEQ Рисунок \* ARABIC </w:instrText>
-      </w:r>
-      <w:r>
-        <w:fldChar w:fldCharType="separate"/>
-      </w:r>
-      <w:r>
-        <w:rPr>
-          <w:noProof/>
-        </w:rPr>
-        <w:t>1</w:t>
-      </w:r>
-      <w:r>
-        <w:rPr>
-          <w:noProof/>
-        </w:rPr>
-        <w:fldChar w:fldCharType="end"/>
-      </w:r>
+      <w:fldSimple w:instr=" SEQ Рисунок \* ARABIC ">
+        <w:r>
+          <w:rPr>
+            <w:noProof/>
+          </w:rPr>
+          <w:t>1</w:t>
+        </w:r>
+      </w:fldSimple>
       <w:bookmarkEnd w:id="2"/>
     </w:p>
     <w:p>

</xml_diff>